<commit_message>
Aggiunta documentazione tecnica e configurazione
</commit_message>
<xml_diff>
--- a/Discover/src/doc/guida_configurazione.docx
+++ b/Discover/src/doc/guida_configurazione.docx
@@ -1,6 +1,6 @@
 
 <file path=word/document.xml><?xml version="1.0" encoding="utf-8"?>
-<w:document xmlns:wpc="http://schemas.microsoft.com/office/word/2010/wordprocessingCanvas" xmlns:mc="http://schemas.openxmlformats.org/markup-compatibility/2006" xmlns:o="urn:schemas-microsoft-com:office:office" xmlns:r="http://schemas.openxmlformats.org/officeDocument/2006/relationships" xmlns:m="http://schemas.openxmlformats.org/officeDocument/2006/math" xmlns:v="urn:schemas-microsoft-com:vml" xmlns:wp14="http://schemas.microsoft.com/office/word/2010/wordprocessingDrawing" xmlns:wp="http://schemas.openxmlformats.org/drawingml/2006/wordprocessingDrawing" xmlns:w10="urn:schemas-microsoft-com:office:word" xmlns:w="http://schemas.openxmlformats.org/wordprocessingml/2006/main" xmlns:w14="http://schemas.microsoft.com/office/word/2010/wordml" xmlns:wpg="http://schemas.microsoft.com/office/word/2010/wordprocessingGroup" xmlns:wpi="http://schemas.microsoft.com/office/word/2010/wordprocessingInk" xmlns:wne="http://schemas.microsoft.com/office/word/2006/wordml" xmlns:wps="http://schemas.microsoft.com/office/word/2010/wordprocessingShape" mc:Ignorable="w14 wp14">
+<w:document xmlns:wpc="http://schemas.microsoft.com/office/word/2010/wordprocessingCanvas" xmlns:cx="http://schemas.microsoft.com/office/drawing/2014/chartex" xmlns:cx1="http://schemas.microsoft.com/office/drawing/2015/9/8/chartex" xmlns:mc="http://schemas.openxmlformats.org/markup-compatibility/2006" xmlns:o="urn:schemas-microsoft-com:office:office" xmlns:r="http://schemas.openxmlformats.org/officeDocument/2006/relationships" xmlns:m="http://schemas.openxmlformats.org/officeDocument/2006/math" xmlns:v="urn:schemas-microsoft-com:vml" xmlns:wp14="http://schemas.microsoft.com/office/word/2010/wordprocessingDrawing" xmlns:wp="http://schemas.openxmlformats.org/drawingml/2006/wordprocessingDrawing" xmlns:w10="urn:schemas-microsoft-com:office:word" xmlns:w="http://schemas.openxmlformats.org/wordprocessingml/2006/main" xmlns:w14="http://schemas.microsoft.com/office/word/2010/wordml" xmlns:w15="http://schemas.microsoft.com/office/word/2012/wordml" xmlns:w16se="http://schemas.microsoft.com/office/word/2015/wordml/symex" xmlns:wpg="http://schemas.microsoft.com/office/word/2010/wordprocessingGroup" xmlns:wpi="http://schemas.microsoft.com/office/word/2010/wordprocessingInk" xmlns:wne="http://schemas.microsoft.com/office/word/2006/wordml" xmlns:wps="http://schemas.microsoft.com/office/word/2010/wordprocessingShape" mc:Ignorable="w14 w15 w16se wp14">
   <w:body>
     <w:p>
       <w:pPr>
@@ -11,11 +11,11 @@
       </w:r>
       <w:proofErr w:type="spellStart"/>
       <w:r>
-        <w:t>Airline</w:t>
-      </w:r>
-      <w:proofErr w:type="spellEnd"/>
-      <w:r>
-        <w:t xml:space="preserve"> Ticket”</w:t>
+        <w:t>Discover</w:t>
+      </w:r>
+      <w:proofErr w:type="spellEnd"/>
+      <w:r>
+        <w:t>”</w:t>
       </w:r>
     </w:p>
     <w:p>
@@ -67,7 +67,13 @@
         </w:numPr>
       </w:pPr>
       <w:r>
-        <w:t>Importare il progetto nel IDE “</w:t>
+        <w:t>Importare il progetto nel</w:t>
+      </w:r>
+      <w:r>
+        <w:t>l’</w:t>
+      </w:r>
+      <w:r>
+        <w:t>IDE “</w:t>
       </w:r>
       <w:proofErr w:type="spellStart"/>
       <w:r>
@@ -95,59 +101,207 @@
         </w:numPr>
       </w:pPr>
       <w:r>
-        <w:t>Creare l’istanza del database eseguendo il file “</w:t>
-      </w:r>
-      <w:proofErr w:type="spellStart"/>
-      <w:r>
-        <w:t>db.sql</w:t>
-      </w:r>
-      <w:proofErr w:type="spellEnd"/>
-      <w:r>
-        <w:t>” (/</w:t>
-      </w:r>
-      <w:proofErr w:type="spellStart"/>
-      <w:r>
+        <w:t xml:space="preserve">Creare l’istanza del database eseguendo </w:t>
+      </w:r>
+      <w:r>
+        <w:t xml:space="preserve">gli script </w:t>
+      </w:r>
+      <w:proofErr w:type="spellStart"/>
+      <w:r>
+        <w:t>sql</w:t>
+      </w:r>
+      <w:proofErr w:type="spellEnd"/>
+      <w:r>
+        <w:t xml:space="preserve"> nel seguente ordine</w:t>
+      </w:r>
+      <w:r>
+        <w:t xml:space="preserve"> </w:t>
+      </w:r>
+      <w:r>
+        <w:t xml:space="preserve">sul server </w:t>
+      </w:r>
+      <w:proofErr w:type="spellStart"/>
+      <w:proofErr w:type="gramStart"/>
+      <w:r>
+        <w:t>MariaDB</w:t>
+      </w:r>
+      <w:proofErr w:type="spellEnd"/>
+      <w:r>
+        <w:t xml:space="preserve"> :</w:t>
+      </w:r>
+      <w:proofErr w:type="gramEnd"/>
+    </w:p>
+    <w:p>
+      <w:pPr>
+        <w:pStyle w:val="Paragrafoelenco"/>
+        <w:numPr>
+          <w:ilvl w:val="2"/>
+          <w:numId w:val="2"/>
+        </w:numPr>
+        <w:rPr>
+          <w:lang w:val="en-GB"/>
+        </w:rPr>
+      </w:pPr>
+      <w:r>
+        <w:rPr>
+          <w:lang w:val="en-GB"/>
+        </w:rPr>
+        <w:t>/</w:t>
+      </w:r>
+      <w:proofErr w:type="spellStart"/>
+      <w:r>
+        <w:rPr>
+          <w:lang w:val="en-GB"/>
+        </w:rPr>
         <w:t>src</w:t>
       </w:r>
       <w:proofErr w:type="spellEnd"/>
       <w:r>
+        <w:rPr>
+          <w:lang w:val="en-GB"/>
+        </w:rPr>
+        <w:t>/main/resources/</w:t>
+      </w:r>
+      <w:proofErr w:type="spellStart"/>
+      <w:r>
+        <w:rPr>
+          <w:lang w:val="en-GB"/>
+        </w:rPr>
+        <w:t>db</w:t>
+      </w:r>
+      <w:proofErr w:type="spellEnd"/>
+      <w:r>
+        <w:rPr>
+          <w:lang w:val="en-GB"/>
+        </w:rPr>
         <w:t>/</w:t>
       </w:r>
       <w:proofErr w:type="spellStart"/>
       <w:r>
-        <w:t>main</w:t>
-      </w:r>
-      <w:proofErr w:type="spellEnd"/>
-      <w:r>
+        <w:rPr>
+          <w:lang w:val="en-GB"/>
+        </w:rPr>
+        <w:t>unimib_user.sql</w:t>
+      </w:r>
+      <w:proofErr w:type="spellEnd"/>
+    </w:p>
+    <w:p>
+      <w:pPr>
+        <w:pStyle w:val="Paragrafoelenco"/>
+        <w:numPr>
+          <w:ilvl w:val="2"/>
+          <w:numId w:val="2"/>
+        </w:numPr>
+        <w:rPr>
+          <w:lang w:val="en-GB"/>
+        </w:rPr>
+      </w:pPr>
+      <w:r>
+        <w:rPr>
+          <w:lang w:val="en-GB"/>
+        </w:rPr>
         <w:t>/</w:t>
       </w:r>
       <w:proofErr w:type="spellStart"/>
       <w:r>
-        <w:t>resources</w:t>
-      </w:r>
-      <w:proofErr w:type="spellEnd"/>
-      <w:r>
+        <w:rPr>
+          <w:lang w:val="en-GB"/>
+        </w:rPr>
+        <w:t>src</w:t>
+      </w:r>
+      <w:proofErr w:type="spellEnd"/>
+      <w:r>
+        <w:rPr>
+          <w:lang w:val="en-GB"/>
+        </w:rPr>
+        <w:t>/main/resources/</w:t>
+      </w:r>
+      <w:proofErr w:type="spellStart"/>
+      <w:r>
+        <w:rPr>
+          <w:lang w:val="en-GB"/>
+        </w:rPr>
+        <w:t>db</w:t>
+      </w:r>
+      <w:proofErr w:type="spellEnd"/>
+      <w:r>
+        <w:rPr>
+          <w:lang w:val="en-GB"/>
+        </w:rPr>
         <w:t>/</w:t>
       </w:r>
       <w:proofErr w:type="spellStart"/>
       <w:r>
+        <w:rPr>
+          <w:lang w:val="en-GB"/>
+        </w:rPr>
+        <w:t>create_table.</w:t>
+      </w:r>
+      <w:r>
+        <w:rPr>
+          <w:lang w:val="en-GB"/>
+        </w:rPr>
+        <w:t>sql</w:t>
+      </w:r>
+      <w:proofErr w:type="spellEnd"/>
+    </w:p>
+    <w:p>
+      <w:pPr>
+        <w:pStyle w:val="Paragrafoelenco"/>
+        <w:numPr>
+          <w:ilvl w:val="2"/>
+          <w:numId w:val="2"/>
+        </w:numPr>
+        <w:rPr>
+          <w:lang w:val="en-GB"/>
+        </w:rPr>
+      </w:pPr>
+      <w:r>
+        <w:rPr>
+          <w:lang w:val="en-GB"/>
+        </w:rPr>
+        <w:t>/</w:t>
+      </w:r>
+      <w:proofErr w:type="spellStart"/>
+      <w:r>
+        <w:rPr>
+          <w:lang w:val="en-GB"/>
+        </w:rPr>
+        <w:t>src</w:t>
+      </w:r>
+      <w:proofErr w:type="spellEnd"/>
+      <w:r>
+        <w:rPr>
+          <w:lang w:val="en-GB"/>
+        </w:rPr>
+        <w:t>/main/resources/</w:t>
+      </w:r>
+      <w:proofErr w:type="spellStart"/>
+      <w:r>
+        <w:rPr>
+          <w:lang w:val="en-GB"/>
+        </w:rPr>
         <w:t>db</w:t>
       </w:r>
       <w:proofErr w:type="spellEnd"/>
       <w:r>
+        <w:rPr>
+          <w:lang w:val="en-GB"/>
+        </w:rPr>
         <w:t>/</w:t>
       </w:r>
       <w:proofErr w:type="spellStart"/>
       <w:r>
-        <w:t>db.sql</w:t>
-      </w:r>
-      <w:proofErr w:type="spellEnd"/>
-      <w:r>
-        <w:t xml:space="preserve">) sul server </w:t>
-      </w:r>
-      <w:proofErr w:type="spellStart"/>
-      <w:r>
-        <w:t>MariaDB</w:t>
+        <w:rPr>
+          <w:lang w:val="en-GB"/>
+        </w:rPr>
+        <w:t>db</w:t>
+      </w:r>
+      <w:r>
+        <w:rPr>
+          <w:lang w:val="en-GB"/>
+        </w:rPr>
+        <w:t>.sql</w:t>
       </w:r>
       <w:proofErr w:type="spellEnd"/>
     </w:p>
@@ -171,12 +325,17 @@
         <w:t xml:space="preserve"> 8.xx </w:t>
       </w:r>
       <w:proofErr w:type="spellStart"/>
+      <w:proofErr w:type="gramStart"/>
       <w:r>
         <w:t>nell</w:t>
       </w:r>
       <w:proofErr w:type="spellEnd"/>
       <w:r>
-        <w:t xml:space="preserve"> ambiente di sviluppo</w:t>
+        <w:t xml:space="preserve"> ambiente</w:t>
+      </w:r>
+      <w:proofErr w:type="gramEnd"/>
+      <w:r>
+        <w:t xml:space="preserve"> di sviluppo</w:t>
       </w:r>
     </w:p>
     <w:p>
@@ -194,6 +353,8 @@
       <w:r>
         <w:t>Maven</w:t>
       </w:r>
+      <w:bookmarkStart w:id="0" w:name="_GoBack"/>
+      <w:bookmarkEnd w:id="0"/>
       <w:proofErr w:type="spellEnd"/>
       <w:r>
         <w:t xml:space="preserve"> </w:t>
@@ -231,7 +392,7 @@
       </w:r>
       <w:proofErr w:type="spellStart"/>
       <w:r>
-        <w:t>airline-ticket</w:t>
+        <w:t>discover</w:t>
       </w:r>
       <w:r>
         <w:t>.war</w:t>
@@ -272,7 +433,7 @@
       <w:r>
         <w:t xml:space="preserve">Soddisfare i requisiti: </w:t>
       </w:r>
-      <w:hyperlink r:id="rId6" w:history="1">
+      <w:hyperlink r:id="rId5" w:history="1">
         <w:r>
           <w:rPr>
             <w:rStyle w:val="Collegamentoipertestuale"/>
@@ -300,7 +461,7 @@
       <w:r>
         <w:t xml:space="preserve"> 5.3 </w:t>
       </w:r>
-      <w:hyperlink r:id="rId7" w:history="1">
+      <w:hyperlink r:id="rId6" w:history="1">
         <w:r>
           <w:rPr>
             <w:rStyle w:val="Collegamentoipertestuale"/>
@@ -328,7 +489,7 @@
       <w:r>
         <w:t xml:space="preserve"> 2.5 </w:t>
       </w:r>
-      <w:hyperlink r:id="rId8" w:history="1">
+      <w:hyperlink r:id="rId7" w:history="1">
         <w:r>
           <w:rPr>
             <w:rStyle w:val="Collegamentoipertestuale"/>
@@ -357,10 +518,12 @@
         <w:t xml:space="preserve"> presenti nel file: “sonar-</w:t>
       </w:r>
       <w:proofErr w:type="spellStart"/>
+      <w:proofErr w:type="gramStart"/>
       <w:r>
         <w:t>project.properties</w:t>
       </w:r>
       <w:proofErr w:type="spellEnd"/>
+      <w:proofErr w:type="gramEnd"/>
       <w:r>
         <w:t>”</w:t>
       </w:r>
@@ -470,10 +633,10 @@
         </w:numPr>
       </w:pPr>
       <w:r>
-        <w:t xml:space="preserve">Analizzare il progetto eseguendo il </w:t>
-      </w:r>
-      <w:r>
-        <w:t>commando:</w:t>
+        <w:t>Analizzare il progetto</w:t>
+      </w:r>
+      <w:r>
+        <w:t>:</w:t>
       </w:r>
     </w:p>
     <w:p>
@@ -511,7 +674,7 @@
       <w:r>
         <w:t xml:space="preserve">Collegarsi al link: </w:t>
       </w:r>
-      <w:hyperlink r:id="rId9" w:history="1">
+      <w:hyperlink r:id="rId8" w:history="1">
         <w:r>
           <w:rPr>
             <w:rStyle w:val="Collegamentoipertestuale"/>
@@ -593,14 +756,9 @@
       <w:r>
         <w:t xml:space="preserve">Collegarsi al link: </w:t>
       </w:r>
-      <w:hyperlink r:id="rId10" w:history="1">
-        <w:r>
-          <w:rPr>
-            <w:rStyle w:val="Collegamentoipertestuale"/>
-          </w:rPr>
-          <w:t>http://localhost:8080/airline-ticket/login/</w:t>
-        </w:r>
-      </w:hyperlink>
+      <w:r>
+        <w:t>http://localhost:8080/discover</w:t>
+      </w:r>
     </w:p>
     <w:p>
       <w:pPr>
@@ -611,109 +769,8 @@
         </w:numPr>
       </w:pPr>
       <w:r>
-        <w:t>Inserire le credenziali:</w:t>
-      </w:r>
-    </w:p>
-    <w:p>
-      <w:pPr>
-        <w:pStyle w:val="Paragrafoelenco"/>
-        <w:numPr>
-          <w:ilvl w:val="2"/>
-          <w:numId w:val="2"/>
-        </w:numPr>
-      </w:pPr>
-      <w:r>
-        <w:t>USERNAME: marco.zanoni@unimib.it</w:t>
-      </w:r>
-    </w:p>
-    <w:p>
-      <w:pPr>
-        <w:pStyle w:val="Paragrafoelenco"/>
-        <w:numPr>
-          <w:ilvl w:val="2"/>
-          <w:numId w:val="2"/>
-        </w:numPr>
-      </w:pPr>
-      <w:r>
-        <w:t>PASSWORD: password</w:t>
-      </w:r>
-    </w:p>
-    <w:p>
-      <w:pPr>
-        <w:pStyle w:val="Titolo2"/>
-        <w:numPr>
-          <w:ilvl w:val="0"/>
-          <w:numId w:val="2"/>
-        </w:numPr>
-      </w:pPr>
-      <w:r>
-        <w:t>Ambiente di collaudo</w:t>
-      </w:r>
-    </w:p>
-    <w:p>
-      <w:pPr>
-        <w:pStyle w:val="Paragrafoelenco"/>
-        <w:numPr>
-          <w:ilvl w:val="1"/>
-          <w:numId w:val="2"/>
-        </w:numPr>
-      </w:pPr>
-      <w:r>
-        <w:t xml:space="preserve">È stato configurato un ambiente di </w:t>
-      </w:r>
-      <w:proofErr w:type="spellStart"/>
-      <w:r>
-        <w:t>colluado</w:t>
-      </w:r>
-      <w:proofErr w:type="spellEnd"/>
-      <w:r>
-        <w:t xml:space="preserve"> dell’applicazione all’indirizzo:</w:t>
-      </w:r>
-    </w:p>
-    <w:p>
-      <w:pPr>
-        <w:pStyle w:val="Paragrafoelenco"/>
-        <w:numPr>
-          <w:ilvl w:val="2"/>
-          <w:numId w:val="2"/>
-        </w:numPr>
-      </w:pPr>
-      <w:hyperlink r:id="rId11" w:history="1">
-        <w:r>
-          <w:rPr>
-            <w:rStyle w:val="Collegamentoipertestuale"/>
-          </w:rPr>
-          <w:t>http://51.254.200.28:8080/airline-ticket/</w:t>
-        </w:r>
-      </w:hyperlink>
-    </w:p>
-    <w:p>
-      <w:pPr>
-        <w:pStyle w:val="Paragrafoelenco"/>
-        <w:numPr>
-          <w:ilvl w:val="2"/>
-          <w:numId w:val="2"/>
-        </w:numPr>
-      </w:pPr>
-      <w:r>
-        <w:t>USERNAME: marco.zanoni@unimib.it</w:t>
-      </w:r>
-    </w:p>
-    <w:p>
-      <w:pPr>
-        <w:pStyle w:val="Paragrafoelenco"/>
-        <w:numPr>
-          <w:ilvl w:val="2"/>
-          <w:numId w:val="2"/>
-        </w:numPr>
-      </w:pPr>
-      <w:r>
-        <w:t>PASSWORD: password</w:t>
-      </w:r>
-    </w:p>
-    <w:p>
-      <w:bookmarkStart w:id="0" w:name="_GoBack"/>
-      <w:bookmarkEnd w:id="0"/>
+        <w:t>Effettuare una nuova registrazione o collegarsi con il servizio Google+.</w:t>
+      </w:r>
     </w:p>
     <w:p/>
     <w:sectPr>
@@ -727,8 +784,8 @@
 </file>
 
 <file path=word/numbering.xml><?xml version="1.0" encoding="utf-8"?>
-<w:numbering xmlns:wpc="http://schemas.microsoft.com/office/word/2010/wordprocessingCanvas" xmlns:mc="http://schemas.openxmlformats.org/markup-compatibility/2006" xmlns:o="urn:schemas-microsoft-com:office:office" xmlns:r="http://schemas.openxmlformats.org/officeDocument/2006/relationships" xmlns:m="http://schemas.openxmlformats.org/officeDocument/2006/math" xmlns:v="urn:schemas-microsoft-com:vml" xmlns:wp14="http://schemas.microsoft.com/office/word/2010/wordprocessingDrawing" xmlns:wp="http://schemas.openxmlformats.org/drawingml/2006/wordprocessingDrawing" xmlns:w10="urn:schemas-microsoft-com:office:word" xmlns:w="http://schemas.openxmlformats.org/wordprocessingml/2006/main" xmlns:w14="http://schemas.microsoft.com/office/word/2010/wordml" xmlns:wpg="http://schemas.microsoft.com/office/word/2010/wordprocessingGroup" xmlns:wpi="http://schemas.microsoft.com/office/word/2010/wordprocessingInk" xmlns:wne="http://schemas.microsoft.com/office/word/2006/wordml" xmlns:wps="http://schemas.microsoft.com/office/word/2010/wordprocessingShape" mc:Ignorable="w14 wp14">
-  <w:abstractNum w:abstractNumId="0">
+<w:numbering xmlns:wpc="http://schemas.microsoft.com/office/word/2010/wordprocessingCanvas" xmlns:cx="http://schemas.microsoft.com/office/drawing/2014/chartex" xmlns:cx1="http://schemas.microsoft.com/office/drawing/2015/9/8/chartex" xmlns:mc="http://schemas.openxmlformats.org/markup-compatibility/2006" xmlns:o="urn:schemas-microsoft-com:office:office" xmlns:r="http://schemas.openxmlformats.org/officeDocument/2006/relationships" xmlns:m="http://schemas.openxmlformats.org/officeDocument/2006/math" xmlns:v="urn:schemas-microsoft-com:vml" xmlns:wp14="http://schemas.microsoft.com/office/word/2010/wordprocessingDrawing" xmlns:wp="http://schemas.openxmlformats.org/drawingml/2006/wordprocessingDrawing" xmlns:w10="urn:schemas-microsoft-com:office:word" xmlns:w="http://schemas.openxmlformats.org/wordprocessingml/2006/main" xmlns:w14="http://schemas.microsoft.com/office/word/2010/wordml" xmlns:w15="http://schemas.microsoft.com/office/word/2012/wordml" xmlns:w16se="http://schemas.microsoft.com/office/word/2015/wordml/symex" xmlns:wpg="http://schemas.microsoft.com/office/word/2010/wordprocessingGroup" xmlns:wpi="http://schemas.microsoft.com/office/word/2010/wordprocessingInk" xmlns:wne="http://schemas.microsoft.com/office/word/2006/wordml" xmlns:wps="http://schemas.microsoft.com/office/word/2010/wordprocessingShape" mc:Ignorable="w14 w15 w16se wp14">
+  <w:abstractNum w:abstractNumId="0" w15:restartNumberingAfterBreak="0">
     <w:nsid w:val="0B445523"/>
     <w:multiLevelType w:val="hybridMultilevel"/>
     <w:tmpl w:val="9F807946"/>
@@ -817,7 +874,7 @@
       </w:pPr>
     </w:lvl>
   </w:abstractNum>
-  <w:abstractNum w:abstractNumId="1">
+  <w:abstractNum w:abstractNumId="1" w15:restartNumberingAfterBreak="0">
     <w:nsid w:val="230E7AB9"/>
     <w:multiLevelType w:val="hybridMultilevel"/>
     <w:tmpl w:val="B67C5CCE"/>
@@ -913,7 +970,7 @@
 </file>
 
 <file path=word/styles.xml><?xml version="1.0" encoding="utf-8"?>
-<w:styles xmlns:mc="http://schemas.openxmlformats.org/markup-compatibility/2006" xmlns:r="http://schemas.openxmlformats.org/officeDocument/2006/relationships" xmlns:w="http://schemas.openxmlformats.org/wordprocessingml/2006/main" xmlns:w14="http://schemas.microsoft.com/office/word/2010/wordml" mc:Ignorable="w14">
+<w:styles xmlns:mc="http://schemas.openxmlformats.org/markup-compatibility/2006" xmlns:r="http://schemas.openxmlformats.org/officeDocument/2006/relationships" xmlns:w="http://schemas.openxmlformats.org/wordprocessingml/2006/main" xmlns:w14="http://schemas.microsoft.com/office/word/2010/wordml" xmlns:w15="http://schemas.microsoft.com/office/word/2012/wordml" xmlns:w16se="http://schemas.microsoft.com/office/word/2015/wordml/symex" mc:Ignorable="w14 w15 w16se">
   <w:docDefaults>
     <w:rPrDefault>
       <w:rPr>
@@ -929,434 +986,378 @@
       </w:pPr>
     </w:pPrDefault>
   </w:docDefaults>
-  <w:latentStyles w:defLockedState="0" w:defUIPriority="99" w:defSemiHidden="1" w:defUnhideWhenUsed="1" w:defQFormat="0" w:count="267">
-    <w:lsdException w:name="Normal" w:semiHidden="0" w:uiPriority="0" w:unhideWhenUsed="0" w:qFormat="1"/>
-    <w:lsdException w:name="heading 1" w:semiHidden="0" w:uiPriority="9" w:unhideWhenUsed="0" w:qFormat="1"/>
-    <w:lsdException w:name="heading 2" w:uiPriority="9" w:qFormat="1"/>
-    <w:lsdException w:name="heading 3" w:uiPriority="9" w:qFormat="1"/>
-    <w:lsdException w:name="heading 4" w:uiPriority="9" w:qFormat="1"/>
-    <w:lsdException w:name="heading 5" w:uiPriority="9" w:qFormat="1"/>
-    <w:lsdException w:name="heading 6" w:uiPriority="9" w:qFormat="1"/>
-    <w:lsdException w:name="heading 7" w:uiPriority="9" w:qFormat="1"/>
-    <w:lsdException w:name="heading 8" w:uiPriority="9" w:qFormat="1"/>
-    <w:lsdException w:name="heading 9" w:uiPriority="9" w:qFormat="1"/>
-    <w:lsdException w:name="toc 1" w:uiPriority="39"/>
-    <w:lsdException w:name="toc 2" w:uiPriority="39"/>
-    <w:lsdException w:name="toc 3" w:uiPriority="39"/>
-    <w:lsdException w:name="toc 4" w:uiPriority="39"/>
-    <w:lsdException w:name="toc 5" w:uiPriority="39"/>
-    <w:lsdException w:name="toc 6" w:uiPriority="39"/>
-    <w:lsdException w:name="toc 7" w:uiPriority="39"/>
-    <w:lsdException w:name="toc 8" w:uiPriority="39"/>
-    <w:lsdException w:name="toc 9" w:uiPriority="39"/>
-    <w:lsdException w:name="caption" w:uiPriority="35" w:qFormat="1"/>
-    <w:lsdException w:name="Title" w:semiHidden="0" w:uiPriority="10" w:unhideWhenUsed="0" w:qFormat="1"/>
-    <w:lsdException w:name="Default Paragraph Font" w:uiPriority="1"/>
-    <w:lsdException w:name="Subtitle" w:semiHidden="0" w:uiPriority="11" w:unhideWhenUsed="0" w:qFormat="1"/>
-    <w:lsdException w:name="Strong" w:semiHidden="0" w:uiPriority="22" w:unhideWhenUsed="0" w:qFormat="1"/>
-    <w:lsdException w:name="Emphasis" w:semiHidden="0" w:uiPriority="20" w:unhideWhenUsed="0" w:qFormat="1"/>
-    <w:lsdException w:name="Table Grid" w:semiHidden="0" w:uiPriority="59" w:unhideWhenUsed="0"/>
-    <w:lsdException w:name="Placeholder Text" w:unhideWhenUsed="0"/>
-    <w:lsdException w:name="No Spacing" w:semiHidden="0" w:uiPriority="1" w:unhideWhenUsed="0" w:qFormat="1"/>
-    <w:lsdException w:name="Light Shading" w:semiHidden="0" w:uiPriority="60" w:unhideWhenUsed="0"/>
-    <w:lsdException w:name="Light List" w:semiHidden="0" w:uiPriority="61" w:unhideWhenUsed="0"/>
-    <w:lsdException w:name="Light Grid" w:semiHidden="0" w:uiPriority="62" w:unhideWhenUsed="0"/>
-    <w:lsdException w:name="Medium Shading 1" w:semiHidden="0" w:uiPriority="63" w:unhideWhenUsed="0"/>
-    <w:lsdException w:name="Medium Shading 2" w:semiHidden="0" w:uiPriority="64" w:unhideWhenUsed="0"/>
-    <w:lsdException w:name="Medium List 1" w:semiHidden="0" w:uiPriority="65" w:unhideWhenUsed="0"/>
-    <w:lsdException w:name="Medium List 2" w:semiHidden="0" w:uiPriority="66" w:unhideWhenUsed="0"/>
-    <w:lsdException w:name="Medium Grid 1" w:semiHidden="0" w:uiPriority="67" w:unhideWhenUsed="0"/>
-    <w:lsdException w:name="Medium Grid 2" w:semiHidden="0" w:uiPriority="68" w:unhideWhenUsed="0"/>
-    <w:lsdException w:name="Medium Grid 3" w:semiHidden="0" w:uiPriority="69" w:unhideWhenUsed="0"/>
-    <w:lsdException w:name="Dark List" w:semiHidden="0" w:uiPriority="70" w:unhideWhenUsed="0"/>
-    <w:lsdException w:name="Colorful Shading" w:semiHidden="0" w:uiPriority="71" w:unhideWhenUsed="0"/>
-    <w:lsdException w:name="Colorful List" w:semiHidden="0" w:uiPriority="72" w:unhideWhenUsed="0"/>
-    <w:lsdException w:name="Colorful Grid" w:semiHidden="0" w:uiPriority="73" w:unhideWhenUsed="0"/>
-    <w:lsdException w:name="Light Shading Accent 1" w:semiHidden="0" w:uiPriority="60" w:unhideWhenUsed="0"/>
-    <w:lsdException w:name="Light List Accent 1" w:semiHidden="0" w:uiPriority="61" w:unhideWhenUsed="0"/>
-    <w:lsdException w:name="Light Grid Accent 1" w:semiHidden="0" w:uiPriority="62" w:unhideWhenUsed="0"/>
-    <w:lsdException w:name="Medium Shading 1 Accent 1" w:semiHidden="0" w:uiPriority="63" w:unhideWhenUsed="0"/>
-    <w:lsdException w:name="Medium Shading 2 Accent 1" w:semiHidden="0" w:uiPriority="64" w:unhideWhenUsed="0"/>
-    <w:lsdException w:name="Medium List 1 Accent 1" w:semiHidden="0" w:uiPriority="65" w:unhideWhenUsed="0"/>
-    <w:lsdException w:name="Revision" w:unhideWhenUsed="0"/>
-    <w:lsdException w:name="List Paragraph" w:semiHidden="0" w:uiPriority="34" w:unhideWhenUsed="0" w:qFormat="1"/>
-    <w:lsdException w:name="Quote" w:semiHidden="0" w:uiPriority="29" w:unhideWhenUsed="0" w:qFormat="1"/>
-    <w:lsdException w:name="Intense Quote" w:semiHidden="0" w:uiPriority="30" w:unhideWhenUsed="0" w:qFormat="1"/>
-    <w:lsdException w:name="Medium List 2 Accent 1" w:semiHidden="0" w:uiPriority="66" w:unhideWhenUsed="0"/>
-    <w:lsdException w:name="Medium Grid 1 Accent 1" w:semiHidden="0" w:uiPriority="67" w:unhideWhenUsed="0"/>
-    <w:lsdException w:name="Medium Grid 2 Accent 1" w:semiHidden="0" w:uiPriority="68" w:unhideWhenUsed="0"/>
-    <w:lsdException w:name="Medium Grid 3 Accent 1" w:semiHidden="0" w:uiPriority="69" w:unhideWhenUsed="0"/>
-    <w:lsdException w:name="Dark List Accent 1" w:semiHidden="0" w:uiPriority="70" w:unhideWhenUsed="0"/>
-    <w:lsdException w:name="Colorful Shading Accent 1" w:semiHidden="0" w:uiPriority="71" w:unhideWhenUsed="0"/>
-    <w:lsdException w:name="Colorful List Accent 1" w:semiHidden="0" w:uiPriority="72" w:unhideWhenUsed="0"/>
-    <w:lsdException w:name="Colorful Grid Accent 1" w:semiHidden="0" w:uiPriority="73" w:unhideWhenUsed="0"/>
-    <w:lsdException w:name="Light Shading Accent 2" w:semiHidden="0" w:uiPriority="60" w:unhideWhenUsed="0"/>
-    <w:lsdException w:name="Light List Accent 2" w:semiHidden="0" w:uiPriority="61" w:unhideWhenUsed="0"/>
-    <w:lsdException w:name="Light Grid Accent 2" w:semiHidden="0" w:uiPriority="62" w:unhideWhenUsed="0"/>
-    <w:lsdException w:name="Medium Shading 1 Accent 2" w:semiHidden="0" w:uiPriority="63" w:unhideWhenUsed="0"/>
-    <w:lsdException w:name="Medium Shading 2 Accent 2" w:semiHidden="0" w:uiPriority="64" w:unhideWhenUsed="0"/>
-    <w:lsdException w:name="Medium List 1 Accent 2" w:semiHidden="0" w:uiPriority="65" w:unhideWhenUsed="0"/>
-    <w:lsdException w:name="Medium List 2 Accent 2" w:semiHidden="0" w:uiPriority="66" w:unhideWhenUsed="0"/>
-    <w:lsdException w:name="Medium Grid 1 Accent 2" w:semiHidden="0" w:uiPriority="67" w:unhideWhenUsed="0"/>
-    <w:lsdException w:name="Medium Grid 2 Accent 2" w:semiHidden="0" w:uiPriority="68" w:unhideWhenUsed="0"/>
-    <w:lsdException w:name="Medium Grid 3 Accent 2" w:semiHidden="0" w:uiPriority="69" w:unhideWhenUsed="0"/>
-    <w:lsdException w:name="Dark List Accent 2" w:semiHidden="0" w:uiPriority="70" w:unhideWhenUsed="0"/>
-    <w:lsdException w:name="Colorful Shading Accent 2" w:semiHidden="0" w:uiPriority="71" w:unhideWhenUsed="0"/>
-    <w:lsdException w:name="Colorful List Accent 2" w:semiHidden="0" w:uiPriority="72" w:unhideWhenUsed="0"/>
-    <w:lsdException w:name="Colorful Grid Accent 2" w:semiHidden="0" w:uiPriority="73" w:unhideWhenUsed="0"/>
-    <w:lsdException w:name="Light Shading Accent 3" w:semiHidden="0" w:uiPriority="60" w:unhideWhenUsed="0"/>
-    <w:lsdException w:name="Light List Accent 3" w:semiHidden="0" w:uiPriority="61" w:unhideWhenUsed="0"/>
-    <w:lsdException w:name="Light Grid Accent 3" w:semiHidden="0" w:uiPriority="62" w:unhideWhenUsed="0"/>
-    <w:lsdException w:name="Medium Shading 1 Accent 3" w:semiHidden="0" w:uiPriority="63" w:unhideWhenUsed="0"/>
-    <w:lsdException w:name="Medium Shading 2 Accent 3" w:semiHidden="0" w:uiPriority="64" w:unhideWhenUsed="0"/>
-    <w:lsdException w:name="Medium List 1 Accent 3" w:semiHidden="0" w:uiPriority="65" w:unhideWhenUsed="0"/>
-    <w:lsdException w:name="Medium List 2 Accent 3" w:semiHidden="0" w:uiPriority="66" w:unhideWhenUsed="0"/>
-    <w:lsdException w:name="Medium Grid 1 Accent 3" w:semiHidden="0" w:uiPriority="67" w:unhideWhenUsed="0"/>
-    <w:lsdException w:name="Medium Grid 2 Accent 3" w:semiHidden="0" w:uiPriority="68" w:unhideWhenUsed="0"/>
-    <w:lsdException w:name="Medium Grid 3 Accent 3" w:semiHidden="0" w:uiPriority="69" w:unhideWhenUsed="0"/>
-    <w:lsdException w:name="Dark List Accent 3" w:semiHidden="0" w:uiPriority="70" w:unhideWhenUsed="0"/>
-    <w:lsdException w:name="Colorful Shading Accent 3" w:semiHidden="0" w:uiPriority="71" w:unhideWhenUsed="0"/>
-    <w:lsdException w:name="Colorful List Accent 3" w:semiHidden="0" w:uiPriority="72" w:unhideWhenUsed="0"/>
-    <w:lsdException w:name="Colorful Grid Accent 3" w:semiHidden="0" w:uiPriority="73" w:unhideWhenUsed="0"/>
-    <w:lsdException w:name="Light Shading Accent 4" w:semiHidden="0" w:uiPriority="60" w:unhideWhenUsed="0"/>
-    <w:lsdException w:name="Light List Accent 4" w:semiHidden="0" w:uiPriority="61" w:unhideWhenUsed="0"/>
-    <w:lsdException w:name="Light Grid Accent 4" w:semiHidden="0" w:uiPriority="62" w:unhideWhenUsed="0"/>
-    <w:lsdException w:name="Medium Shading 1 Accent 4" w:semiHidden="0" w:uiPriority="63" w:unhideWhenUsed="0"/>
-    <w:lsdException w:name="Medium Shading 2 Accent 4" w:semiHidden="0" w:uiPriority="64" w:unhideWhenUsed="0"/>
-    <w:lsdException w:name="Medium List 1 Accent 4" w:semiHidden="0" w:uiPriority="65" w:unhideWhenUsed="0"/>
-    <w:lsdException w:name="Medium List 2 Accent 4" w:semiHidden="0" w:uiPriority="66" w:unhideWhenUsed="0"/>
-    <w:lsdException w:name="Medium Grid 1 Accent 4" w:semiHidden="0" w:uiPriority="67" w:unhideWhenUsed="0"/>
-    <w:lsdException w:name="Medium Grid 2 Accent 4" w:semiHidden="0" w:uiPriority="68" w:unhideWhenUsed="0"/>
-    <w:lsdException w:name="Medium Grid 3 Accent 4" w:semiHidden="0" w:uiPriority="69" w:unhideWhenUsed="0"/>
-    <w:lsdException w:name="Dark List Accent 4" w:semiHidden="0" w:uiPriority="70" w:unhideWhenUsed="0"/>
-    <w:lsdException w:name="Colorful Shading Accent 4" w:semiHidden="0" w:uiPriority="71" w:unhideWhenUsed="0"/>
-    <w:lsdException w:name="Colorful List Accent 4" w:semiHidden="0" w:uiPriority="72" w:unhideWhenUsed="0"/>
-    <w:lsdException w:name="Colorful Grid Accent 4" w:semiHidden="0" w:uiPriority="73" w:unhideWhenUsed="0"/>
-    <w:lsdException w:name="Light Shading Accent 5" w:semiHidden="0" w:uiPriority="60" w:unhideWhenUsed="0"/>
-    <w:lsdException w:name="Light List Accent 5" w:semiHidden="0" w:uiPriority="61" w:unhideWhenUsed="0"/>
-    <w:lsdException w:name="Light Grid Accent 5" w:semiHidden="0" w:uiPriority="62" w:unhideWhenUsed="0"/>
-    <w:lsdException w:name="Medium Shading 1 Accent 5" w:semiHidden="0" w:uiPriority="63" w:unhideWhenUsed="0"/>
-    <w:lsdException w:name="Medium Shading 2 Accent 5" w:semiHidden="0" w:uiPriority="64" w:unhideWhenUsed="0"/>
-    <w:lsdException w:name="Medium List 1 Accent 5" w:semiHidden="0" w:uiPriority="65" w:unhideWhenUsed="0"/>
-    <w:lsdException w:name="Medium List 2 Accent 5" w:semiHidden="0" w:uiPriority="66" w:unhideWhenUsed="0"/>
-    <w:lsdException w:name="Medium Grid 1 Accent 5" w:semiHidden="0" w:uiPriority="67" w:unhideWhenUsed="0"/>
-    <w:lsdException w:name="Medium Grid 2 Accent 5" w:semiHidden="0" w:uiPriority="68" w:unhideWhenUsed="0"/>
-    <w:lsdException w:name="Medium Grid 3 Accent 5" w:semiHidden="0" w:uiPriority="69" w:unhideWhenUsed="0"/>
-    <w:lsdException w:name="Dark List Accent 5" w:semiHidden="0" w:uiPriority="70" w:unhideWhenUsed="0"/>
-    <w:lsdException w:name="Colorful Shading Accent 5" w:semiHidden="0" w:uiPriority="71" w:unhideWhenUsed="0"/>
-    <w:lsdException w:name="Colorful List Accent 5" w:semiHidden="0" w:uiPriority="72" w:unhideWhenUsed="0"/>
-    <w:lsdException w:name="Colorful Grid Accent 5" w:semiHidden="0" w:uiPriority="73" w:unhideWhenUsed="0"/>
-    <w:lsdException w:name="Light Shading Accent 6" w:semiHidden="0" w:uiPriority="60" w:unhideWhenUsed="0"/>
-    <w:lsdException w:name="Light List Accent 6" w:semiHidden="0" w:uiPriority="61" w:unhideWhenUsed="0"/>
-    <w:lsdException w:name="Light Grid Accent 6" w:semiHidden="0" w:uiPriority="62" w:unhideWhenUsed="0"/>
-    <w:lsdException w:name="Medium Shading 1 Accent 6" w:semiHidden="0" w:uiPriority="63" w:unhideWhenUsed="0"/>
-    <w:lsdException w:name="Medium Shading 2 Accent 6" w:semiHidden="0" w:uiPriority="64" w:unhideWhenUsed="0"/>
-    <w:lsdException w:name="Medium List 1 Accent 6" w:semiHidden="0" w:uiPriority="65" w:unhideWhenUsed="0"/>
-    <w:lsdException w:name="Medium List 2 Accent 6" w:semiHidden="0" w:uiPriority="66" w:unhideWhenUsed="0"/>
-    <w:lsdException w:name="Medium Grid 1 Accent 6" w:semiHidden="0" w:uiPriority="67" w:unhideWhenUsed="0"/>
-    <w:lsdException w:name="Medium Grid 2 Accent 6" w:semiHidden="0" w:uiPriority="68" w:unhideWhenUsed="0"/>
-    <w:lsdException w:name="Medium Grid 3 Accent 6" w:semiHidden="0" w:uiPriority="69" w:unhideWhenUsed="0"/>
-    <w:lsdException w:name="Dark List Accent 6" w:semiHidden="0" w:uiPriority="70" w:unhideWhenUsed="0"/>
-    <w:lsdException w:name="Colorful Shading Accent 6" w:semiHidden="0" w:uiPriority="71" w:unhideWhenUsed="0"/>
-    <w:lsdException w:name="Colorful List Accent 6" w:semiHidden="0" w:uiPriority="72" w:unhideWhenUsed="0"/>
-    <w:lsdException w:name="Colorful Grid Accent 6" w:semiHidden="0" w:uiPriority="73" w:unhideWhenUsed="0"/>
-    <w:lsdException w:name="Subtle Emphasis" w:semiHidden="0" w:uiPriority="19" w:unhideWhenUsed="0" w:qFormat="1"/>
-    <w:lsdException w:name="Intense Emphasis" w:semiHidden="0" w:uiPriority="21" w:unhideWhenUsed="0" w:qFormat="1"/>
-    <w:lsdException w:name="Subtle Reference" w:semiHidden="0" w:uiPriority="31" w:unhideWhenUsed="0" w:qFormat="1"/>
-    <w:lsdException w:name="Intense Reference" w:semiHidden="0" w:uiPriority="32" w:unhideWhenUsed="0" w:qFormat="1"/>
-    <w:lsdException w:name="Book Title" w:semiHidden="0" w:uiPriority="33" w:unhideWhenUsed="0" w:qFormat="1"/>
-    <w:lsdException w:name="Bibliography" w:uiPriority="37"/>
-    <w:lsdException w:name="TOC Heading" w:uiPriority="39" w:qFormat="1"/>
-  </w:latentStyles>
-  <w:style w:type="paragraph" w:default="1" w:styleId="Normale">
-    <w:name w:val="Normal"/>
-    <w:qFormat/>
-  </w:style>
-  <w:style w:type="paragraph" w:styleId="Titolo2">
-    <w:name w:val="heading 2"/>
-    <w:basedOn w:val="Normale"/>
-    <w:next w:val="Normale"/>
-    <w:link w:val="Titolo2Carattere"/>
-    <w:uiPriority w:val="9"/>
-    <w:unhideWhenUsed/>
-    <w:qFormat/>
-    <w:rsid w:val="006F3A63"/>
-    <w:pPr>
-      <w:keepNext/>
-      <w:keepLines/>
-      <w:spacing w:before="200" w:after="0"/>
-      <w:outlineLvl w:val="1"/>
-    </w:pPr>
-    <w:rPr>
-      <w:rFonts w:asciiTheme="majorHAnsi" w:eastAsiaTheme="majorEastAsia" w:hAnsiTheme="majorHAnsi" w:cstheme="majorBidi"/>
-      <w:b/>
-      <w:bCs/>
-      <w:color w:val="4F81BD" w:themeColor="accent1"/>
-      <w:sz w:val="26"/>
-      <w:szCs w:val="26"/>
-    </w:rPr>
-  </w:style>
-  <w:style w:type="character" w:default="1" w:styleId="Carpredefinitoparagrafo">
-    <w:name w:val="Default Paragraph Font"/>
-    <w:uiPriority w:val="1"/>
-    <w:semiHidden/>
-    <w:unhideWhenUsed/>
-  </w:style>
-  <w:style w:type="table" w:default="1" w:styleId="Tabellanormale">
-    <w:name w:val="Normal Table"/>
-    <w:uiPriority w:val="99"/>
-    <w:semiHidden/>
-    <w:unhideWhenUsed/>
-    <w:tblPr>
-      <w:tblInd w:w="0" w:type="dxa"/>
-      <w:tblCellMar>
-        <w:top w:w="0" w:type="dxa"/>
-        <w:left w:w="108" w:type="dxa"/>
-        <w:bottom w:w="0" w:type="dxa"/>
-        <w:right w:w="108" w:type="dxa"/>
-      </w:tblCellMar>
-    </w:tblPr>
-  </w:style>
-  <w:style w:type="numbering" w:default="1" w:styleId="Nessunelenco">
-    <w:name w:val="No List"/>
-    <w:uiPriority w:val="99"/>
-    <w:semiHidden/>
-    <w:unhideWhenUsed/>
-  </w:style>
-  <w:style w:type="paragraph" w:styleId="Titolo">
-    <w:name w:val="Title"/>
-    <w:basedOn w:val="Normale"/>
-    <w:next w:val="Normale"/>
-    <w:link w:val="TitoloCarattere"/>
-    <w:uiPriority w:val="10"/>
-    <w:qFormat/>
-    <w:rsid w:val="006F3A63"/>
-    <w:pPr>
-      <w:pBdr>
-        <w:bottom w:val="single" w:sz="8" w:space="4" w:color="4F81BD" w:themeColor="accent1"/>
-      </w:pBdr>
-      <w:spacing w:after="300" w:line="240" w:lineRule="auto"/>
-      <w:contextualSpacing/>
-    </w:pPr>
-    <w:rPr>
-      <w:rFonts w:asciiTheme="majorHAnsi" w:eastAsiaTheme="majorEastAsia" w:hAnsiTheme="majorHAnsi" w:cstheme="majorBidi"/>
-      <w:color w:val="17365D" w:themeColor="text2" w:themeShade="BF"/>
-      <w:spacing w:val="5"/>
-      <w:kern w:val="28"/>
-      <w:sz w:val="52"/>
-      <w:szCs w:val="52"/>
-    </w:rPr>
-  </w:style>
-  <w:style w:type="character" w:customStyle="1" w:styleId="TitoloCarattere">
-    <w:name w:val="Titolo Carattere"/>
-    <w:basedOn w:val="Carpredefinitoparagrafo"/>
-    <w:link w:val="Titolo"/>
-    <w:uiPriority w:val="10"/>
-    <w:rsid w:val="006F3A63"/>
-    <w:rPr>
-      <w:rFonts w:asciiTheme="majorHAnsi" w:eastAsiaTheme="majorEastAsia" w:hAnsiTheme="majorHAnsi" w:cstheme="majorBidi"/>
-      <w:color w:val="17365D" w:themeColor="text2" w:themeShade="BF"/>
-      <w:spacing w:val="5"/>
-      <w:kern w:val="28"/>
-      <w:sz w:val="52"/>
-      <w:szCs w:val="52"/>
-    </w:rPr>
-  </w:style>
-  <w:style w:type="paragraph" w:styleId="Paragrafoelenco">
-    <w:name w:val="List Paragraph"/>
-    <w:basedOn w:val="Normale"/>
-    <w:uiPriority w:val="34"/>
-    <w:qFormat/>
-    <w:rsid w:val="006F3A63"/>
-    <w:pPr>
-      <w:ind w:left="720"/>
-      <w:contextualSpacing/>
-    </w:pPr>
-  </w:style>
-  <w:style w:type="character" w:customStyle="1" w:styleId="Titolo2Carattere">
-    <w:name w:val="Titolo 2 Carattere"/>
-    <w:basedOn w:val="Carpredefinitoparagrafo"/>
-    <w:link w:val="Titolo2"/>
-    <w:uiPriority w:val="9"/>
-    <w:rsid w:val="006F3A63"/>
-    <w:rPr>
-      <w:rFonts w:asciiTheme="majorHAnsi" w:eastAsiaTheme="majorEastAsia" w:hAnsiTheme="majorHAnsi" w:cstheme="majorBidi"/>
-      <w:b/>
-      <w:bCs/>
-      <w:color w:val="4F81BD" w:themeColor="accent1"/>
-      <w:sz w:val="26"/>
-      <w:szCs w:val="26"/>
-    </w:rPr>
-  </w:style>
-  <w:style w:type="character" w:styleId="Collegamentoipertestuale">
-    <w:name w:val="Hyperlink"/>
-    <w:basedOn w:val="Carpredefinitoparagrafo"/>
-    <w:uiPriority w:val="99"/>
-    <w:unhideWhenUsed/>
-    <w:rsid w:val="002C561E"/>
-    <w:rPr>
-      <w:color w:val="0000FF" w:themeColor="hyperlink"/>
-      <w:u w:val="single"/>
-    </w:rPr>
-  </w:style>
-</w:styles>
-</file>
-
-<file path=word/stylesWithEffects.xml><?xml version="1.0" encoding="utf-8"?>
-<w:styles xmlns:wpc="http://schemas.microsoft.com/office/word/2010/wordprocessingCanvas" xmlns:mc="http://schemas.openxmlformats.org/markup-compatibility/2006" xmlns:o="urn:schemas-microsoft-com:office:office" xmlns:r="http://schemas.openxmlformats.org/officeDocument/2006/relationships" xmlns:m="http://schemas.openxmlformats.org/officeDocument/2006/math" xmlns:v="urn:schemas-microsoft-com:vml" xmlns:wp14="http://schemas.microsoft.com/office/word/2010/wordprocessingDrawing" xmlns:wp="http://schemas.openxmlformats.org/drawingml/2006/wordprocessingDrawing" xmlns:w10="urn:schemas-microsoft-com:office:word" xmlns:w="http://schemas.openxmlformats.org/wordprocessingml/2006/main" xmlns:w14="http://schemas.microsoft.com/office/word/2010/wordml" xmlns:wpg="http://schemas.microsoft.com/office/word/2010/wordprocessingGroup" xmlns:wpi="http://schemas.microsoft.com/office/word/2010/wordprocessingInk" xmlns:wne="http://schemas.microsoft.com/office/word/2006/wordml" xmlns:wps="http://schemas.microsoft.com/office/word/2010/wordprocessingShape" mc:Ignorable="w14 wp14">
-  <w:docDefaults>
-    <w:rPrDefault>
-      <w:rPr>
-        <w:rFonts w:asciiTheme="minorHAnsi" w:eastAsiaTheme="minorHAnsi" w:hAnsiTheme="minorHAnsi" w:cstheme="minorBidi"/>
-        <w:sz w:val="22"/>
-        <w:szCs w:val="22"/>
-        <w:lang w:val="it-IT" w:eastAsia="en-US" w:bidi="ar-SA"/>
-      </w:rPr>
-    </w:rPrDefault>
-    <w:pPrDefault>
-      <w:pPr>
-        <w:spacing w:after="200" w:line="276" w:lineRule="auto"/>
-      </w:pPr>
-    </w:pPrDefault>
-  </w:docDefaults>
-  <w:latentStyles w:defLockedState="0" w:defUIPriority="99" w:defSemiHidden="1" w:defUnhideWhenUsed="1" w:defQFormat="0" w:count="267">
-    <w:lsdException w:name="Normal" w:semiHidden="0" w:uiPriority="0" w:unhideWhenUsed="0" w:qFormat="1"/>
-    <w:lsdException w:name="heading 1" w:semiHidden="0" w:uiPriority="9" w:unhideWhenUsed="0" w:qFormat="1"/>
-    <w:lsdException w:name="heading 2" w:uiPriority="9" w:qFormat="1"/>
-    <w:lsdException w:name="heading 3" w:uiPriority="9" w:qFormat="1"/>
-    <w:lsdException w:name="heading 4" w:uiPriority="9" w:qFormat="1"/>
-    <w:lsdException w:name="heading 5" w:uiPriority="9" w:qFormat="1"/>
-    <w:lsdException w:name="heading 6" w:uiPriority="9" w:qFormat="1"/>
-    <w:lsdException w:name="heading 7" w:uiPriority="9" w:qFormat="1"/>
-    <w:lsdException w:name="heading 8" w:uiPriority="9" w:qFormat="1"/>
-    <w:lsdException w:name="heading 9" w:uiPriority="9" w:qFormat="1"/>
-    <w:lsdException w:name="toc 1" w:uiPriority="39"/>
-    <w:lsdException w:name="toc 2" w:uiPriority="39"/>
-    <w:lsdException w:name="toc 3" w:uiPriority="39"/>
-    <w:lsdException w:name="toc 4" w:uiPriority="39"/>
-    <w:lsdException w:name="toc 5" w:uiPriority="39"/>
-    <w:lsdException w:name="toc 6" w:uiPriority="39"/>
-    <w:lsdException w:name="toc 7" w:uiPriority="39"/>
-    <w:lsdException w:name="toc 8" w:uiPriority="39"/>
-    <w:lsdException w:name="toc 9" w:uiPriority="39"/>
-    <w:lsdException w:name="caption" w:uiPriority="35" w:qFormat="1"/>
-    <w:lsdException w:name="Title" w:semiHidden="0" w:uiPriority="10" w:unhideWhenUsed="0" w:qFormat="1"/>
-    <w:lsdException w:name="Default Paragraph Font" w:uiPriority="1"/>
-    <w:lsdException w:name="Subtitle" w:semiHidden="0" w:uiPriority="11" w:unhideWhenUsed="0" w:qFormat="1"/>
-    <w:lsdException w:name="Strong" w:semiHidden="0" w:uiPriority="22" w:unhideWhenUsed="0" w:qFormat="1"/>
-    <w:lsdException w:name="Emphasis" w:semiHidden="0" w:uiPriority="20" w:unhideWhenUsed="0" w:qFormat="1"/>
-    <w:lsdException w:name="Table Grid" w:semiHidden="0" w:uiPriority="59" w:unhideWhenUsed="0"/>
-    <w:lsdException w:name="Placeholder Text" w:unhideWhenUsed="0"/>
-    <w:lsdException w:name="No Spacing" w:semiHidden="0" w:uiPriority="1" w:unhideWhenUsed="0" w:qFormat="1"/>
-    <w:lsdException w:name="Light Shading" w:semiHidden="0" w:uiPriority="60" w:unhideWhenUsed="0"/>
-    <w:lsdException w:name="Light List" w:semiHidden="0" w:uiPriority="61" w:unhideWhenUsed="0"/>
-    <w:lsdException w:name="Light Grid" w:semiHidden="0" w:uiPriority="62" w:unhideWhenUsed="0"/>
-    <w:lsdException w:name="Medium Shading 1" w:semiHidden="0" w:uiPriority="63" w:unhideWhenUsed="0"/>
-    <w:lsdException w:name="Medium Shading 2" w:semiHidden="0" w:uiPriority="64" w:unhideWhenUsed="0"/>
-    <w:lsdException w:name="Medium List 1" w:semiHidden="0" w:uiPriority="65" w:unhideWhenUsed="0"/>
-    <w:lsdException w:name="Medium List 2" w:semiHidden="0" w:uiPriority="66" w:unhideWhenUsed="0"/>
-    <w:lsdException w:name="Medium Grid 1" w:semiHidden="0" w:uiPriority="67" w:unhideWhenUsed="0"/>
-    <w:lsdException w:name="Medium Grid 2" w:semiHidden="0" w:uiPriority="68" w:unhideWhenUsed="0"/>
-    <w:lsdException w:name="Medium Grid 3" w:semiHidden="0" w:uiPriority="69" w:unhideWhenUsed="0"/>
-    <w:lsdException w:name="Dark List" w:semiHidden="0" w:uiPriority="70" w:unhideWhenUsed="0"/>
-    <w:lsdException w:name="Colorful Shading" w:semiHidden="0" w:uiPriority="71" w:unhideWhenUsed="0"/>
-    <w:lsdException w:name="Colorful List" w:semiHidden="0" w:uiPriority="72" w:unhideWhenUsed="0"/>
-    <w:lsdException w:name="Colorful Grid" w:semiHidden="0" w:uiPriority="73" w:unhideWhenUsed="0"/>
-    <w:lsdException w:name="Light Shading Accent 1" w:semiHidden="0" w:uiPriority="60" w:unhideWhenUsed="0"/>
-    <w:lsdException w:name="Light List Accent 1" w:semiHidden="0" w:uiPriority="61" w:unhideWhenUsed="0"/>
-    <w:lsdException w:name="Light Grid Accent 1" w:semiHidden="0" w:uiPriority="62" w:unhideWhenUsed="0"/>
-    <w:lsdException w:name="Medium Shading 1 Accent 1" w:semiHidden="0" w:uiPriority="63" w:unhideWhenUsed="0"/>
-    <w:lsdException w:name="Medium Shading 2 Accent 1" w:semiHidden="0" w:uiPriority="64" w:unhideWhenUsed="0"/>
-    <w:lsdException w:name="Medium List 1 Accent 1" w:semiHidden="0" w:uiPriority="65" w:unhideWhenUsed="0"/>
-    <w:lsdException w:name="Revision" w:unhideWhenUsed="0"/>
-    <w:lsdException w:name="List Paragraph" w:semiHidden="0" w:uiPriority="34" w:unhideWhenUsed="0" w:qFormat="1"/>
-    <w:lsdException w:name="Quote" w:semiHidden="0" w:uiPriority="29" w:unhideWhenUsed="0" w:qFormat="1"/>
-    <w:lsdException w:name="Intense Quote" w:semiHidden="0" w:uiPriority="30" w:unhideWhenUsed="0" w:qFormat="1"/>
-    <w:lsdException w:name="Medium List 2 Accent 1" w:semiHidden="0" w:uiPriority="66" w:unhideWhenUsed="0"/>
-    <w:lsdException w:name="Medium Grid 1 Accent 1" w:semiHidden="0" w:uiPriority="67" w:unhideWhenUsed="0"/>
-    <w:lsdException w:name="Medium Grid 2 Accent 1" w:semiHidden="0" w:uiPriority="68" w:unhideWhenUsed="0"/>
-    <w:lsdException w:name="Medium Grid 3 Accent 1" w:semiHidden="0" w:uiPriority="69" w:unhideWhenUsed="0"/>
-    <w:lsdException w:name="Dark List Accent 1" w:semiHidden="0" w:uiPriority="70" w:unhideWhenUsed="0"/>
-    <w:lsdException w:name="Colorful Shading Accent 1" w:semiHidden="0" w:uiPriority="71" w:unhideWhenUsed="0"/>
-    <w:lsdException w:name="Colorful List Accent 1" w:semiHidden="0" w:uiPriority="72" w:unhideWhenUsed="0"/>
-    <w:lsdException w:name="Colorful Grid Accent 1" w:semiHidden="0" w:uiPriority="73" w:unhideWhenUsed="0"/>
-    <w:lsdException w:name="Light Shading Accent 2" w:semiHidden="0" w:uiPriority="60" w:unhideWhenUsed="0"/>
-    <w:lsdException w:name="Light List Accent 2" w:semiHidden="0" w:uiPriority="61" w:unhideWhenUsed="0"/>
-    <w:lsdException w:name="Light Grid Accent 2" w:semiHidden="0" w:uiPriority="62" w:unhideWhenUsed="0"/>
-    <w:lsdException w:name="Medium Shading 1 Accent 2" w:semiHidden="0" w:uiPriority="63" w:unhideWhenUsed="0"/>
-    <w:lsdException w:name="Medium Shading 2 Accent 2" w:semiHidden="0" w:uiPriority="64" w:unhideWhenUsed="0"/>
-    <w:lsdException w:name="Medium List 1 Accent 2" w:semiHidden="0" w:uiPriority="65" w:unhideWhenUsed="0"/>
-    <w:lsdException w:name="Medium List 2 Accent 2" w:semiHidden="0" w:uiPriority="66" w:unhideWhenUsed="0"/>
-    <w:lsdException w:name="Medium Grid 1 Accent 2" w:semiHidden="0" w:uiPriority="67" w:unhideWhenUsed="0"/>
-    <w:lsdException w:name="Medium Grid 2 Accent 2" w:semiHidden="0" w:uiPriority="68" w:unhideWhenUsed="0"/>
-    <w:lsdException w:name="Medium Grid 3 Accent 2" w:semiHidden="0" w:uiPriority="69" w:unhideWhenUsed="0"/>
-    <w:lsdException w:name="Dark List Accent 2" w:semiHidden="0" w:uiPriority="70" w:unhideWhenUsed="0"/>
-    <w:lsdException w:name="Colorful Shading Accent 2" w:semiHidden="0" w:uiPriority="71" w:unhideWhenUsed="0"/>
-    <w:lsdException w:name="Colorful List Accent 2" w:semiHidden="0" w:uiPriority="72" w:unhideWhenUsed="0"/>
-    <w:lsdException w:name="Colorful Grid Accent 2" w:semiHidden="0" w:uiPriority="73" w:unhideWhenUsed="0"/>
-    <w:lsdException w:name="Light Shading Accent 3" w:semiHidden="0" w:uiPriority="60" w:unhideWhenUsed="0"/>
-    <w:lsdException w:name="Light List Accent 3" w:semiHidden="0" w:uiPriority="61" w:unhideWhenUsed="0"/>
-    <w:lsdException w:name="Light Grid Accent 3" w:semiHidden="0" w:uiPriority="62" w:unhideWhenUsed="0"/>
-    <w:lsdException w:name="Medium Shading 1 Accent 3" w:semiHidden="0" w:uiPriority="63" w:unhideWhenUsed="0"/>
-    <w:lsdException w:name="Medium Shading 2 Accent 3" w:semiHidden="0" w:uiPriority="64" w:unhideWhenUsed="0"/>
-    <w:lsdException w:name="Medium List 1 Accent 3" w:semiHidden="0" w:uiPriority="65" w:unhideWhenUsed="0"/>
-    <w:lsdException w:name="Medium List 2 Accent 3" w:semiHidden="0" w:uiPriority="66" w:unhideWhenUsed="0"/>
-    <w:lsdException w:name="Medium Grid 1 Accent 3" w:semiHidden="0" w:uiPriority="67" w:unhideWhenUsed="0"/>
-    <w:lsdException w:name="Medium Grid 2 Accent 3" w:semiHidden="0" w:uiPriority="68" w:unhideWhenUsed="0"/>
-    <w:lsdException w:name="Medium Grid 3 Accent 3" w:semiHidden="0" w:uiPriority="69" w:unhideWhenUsed="0"/>
-    <w:lsdException w:name="Dark List Accent 3" w:semiHidden="0" w:uiPriority="70" w:unhideWhenUsed="0"/>
-    <w:lsdException w:name="Colorful Shading Accent 3" w:semiHidden="0" w:uiPriority="71" w:unhideWhenUsed="0"/>
-    <w:lsdException w:name="Colorful List Accent 3" w:semiHidden="0" w:uiPriority="72" w:unhideWhenUsed="0"/>
-    <w:lsdException w:name="Colorful Grid Accent 3" w:semiHidden="0" w:uiPriority="73" w:unhideWhenUsed="0"/>
-    <w:lsdException w:name="Light Shading Accent 4" w:semiHidden="0" w:uiPriority="60" w:unhideWhenUsed="0"/>
-    <w:lsdException w:name="Light List Accent 4" w:semiHidden="0" w:uiPriority="61" w:unhideWhenUsed="0"/>
-    <w:lsdException w:name="Light Grid Accent 4" w:semiHidden="0" w:uiPriority="62" w:unhideWhenUsed="0"/>
-    <w:lsdException w:name="Medium Shading 1 Accent 4" w:semiHidden="0" w:uiPriority="63" w:unhideWhenUsed="0"/>
-    <w:lsdException w:name="Medium Shading 2 Accent 4" w:semiHidden="0" w:uiPriority="64" w:unhideWhenUsed="0"/>
-    <w:lsdException w:name="Medium List 1 Accent 4" w:semiHidden="0" w:uiPriority="65" w:unhideWhenUsed="0"/>
-    <w:lsdException w:name="Medium List 2 Accent 4" w:semiHidden="0" w:uiPriority="66" w:unhideWhenUsed="0"/>
-    <w:lsdException w:name="Medium Grid 1 Accent 4" w:semiHidden="0" w:uiPriority="67" w:unhideWhenUsed="0"/>
-    <w:lsdException w:name="Medium Grid 2 Accent 4" w:semiHidden="0" w:uiPriority="68" w:unhideWhenUsed="0"/>
-    <w:lsdException w:name="Medium Grid 3 Accent 4" w:semiHidden="0" w:uiPriority="69" w:unhideWhenUsed="0"/>
-    <w:lsdException w:name="Dark List Accent 4" w:semiHidden="0" w:uiPriority="70" w:unhideWhenUsed="0"/>
-    <w:lsdException w:name="Colorful Shading Accent 4" w:semiHidden="0" w:uiPriority="71" w:unhideWhenUsed="0"/>
-    <w:lsdException w:name="Colorful List Accent 4" w:semiHidden="0" w:uiPriority="72" w:unhideWhenUsed="0"/>
-    <w:lsdException w:name="Colorful Grid Accent 4" w:semiHidden="0" w:uiPriority="73" w:unhideWhenUsed="0"/>
-    <w:lsdException w:name="Light Shading Accent 5" w:semiHidden="0" w:uiPriority="60" w:unhideWhenUsed="0"/>
-    <w:lsdException w:name="Light List Accent 5" w:semiHidden="0" w:uiPriority="61" w:unhideWhenUsed="0"/>
-    <w:lsdException w:name="Light Grid Accent 5" w:semiHidden="0" w:uiPriority="62" w:unhideWhenUsed="0"/>
-    <w:lsdException w:name="Medium Shading 1 Accent 5" w:semiHidden="0" w:uiPriority="63" w:unhideWhenUsed="0"/>
-    <w:lsdException w:name="Medium Shading 2 Accent 5" w:semiHidden="0" w:uiPriority="64" w:unhideWhenUsed="0"/>
-    <w:lsdException w:name="Medium List 1 Accent 5" w:semiHidden="0" w:uiPriority="65" w:unhideWhenUsed="0"/>
-    <w:lsdException w:name="Medium List 2 Accent 5" w:semiHidden="0" w:uiPriority="66" w:unhideWhenUsed="0"/>
-    <w:lsdException w:name="Medium Grid 1 Accent 5" w:semiHidden="0" w:uiPriority="67" w:unhideWhenUsed="0"/>
-    <w:lsdException w:name="Medium Grid 2 Accent 5" w:semiHidden="0" w:uiPriority="68" w:unhideWhenUsed="0"/>
-    <w:lsdException w:name="Medium Grid 3 Accent 5" w:semiHidden="0" w:uiPriority="69" w:unhideWhenUsed="0"/>
-    <w:lsdException w:name="Dark List Accent 5" w:semiHidden="0" w:uiPriority="70" w:unhideWhenUsed="0"/>
-    <w:lsdException w:name="Colorful Shading Accent 5" w:semiHidden="0" w:uiPriority="71" w:unhideWhenUsed="0"/>
-    <w:lsdException w:name="Colorful List Accent 5" w:semiHidden="0" w:uiPriority="72" w:unhideWhenUsed="0"/>
-    <w:lsdException w:name="Colorful Grid Accent 5" w:semiHidden="0" w:uiPriority="73" w:unhideWhenUsed="0"/>
-    <w:lsdException w:name="Light Shading Accent 6" w:semiHidden="0" w:uiPriority="60" w:unhideWhenUsed="0"/>
-    <w:lsdException w:name="Light List Accent 6" w:semiHidden="0" w:uiPriority="61" w:unhideWhenUsed="0"/>
-    <w:lsdException w:name="Light Grid Accent 6" w:semiHidden="0" w:uiPriority="62" w:unhideWhenUsed="0"/>
-    <w:lsdException w:name="Medium Shading 1 Accent 6" w:semiHidden="0" w:uiPriority="63" w:unhideWhenUsed="0"/>
-    <w:lsdException w:name="Medium Shading 2 Accent 6" w:semiHidden="0" w:uiPriority="64" w:unhideWhenUsed="0"/>
-    <w:lsdException w:name="Medium List 1 Accent 6" w:semiHidden="0" w:uiPriority="65" w:unhideWhenUsed="0"/>
-    <w:lsdException w:name="Medium List 2 Accent 6" w:semiHidden="0" w:uiPriority="66" w:unhideWhenUsed="0"/>
-    <w:lsdException w:name="Medium Grid 1 Accent 6" w:semiHidden="0" w:uiPriority="67" w:unhideWhenUsed="0"/>
-    <w:lsdException w:name="Medium Grid 2 Accent 6" w:semiHidden="0" w:uiPriority="68" w:unhideWhenUsed="0"/>
-    <w:lsdException w:name="Medium Grid 3 Accent 6" w:semiHidden="0" w:uiPriority="69" w:unhideWhenUsed="0"/>
-    <w:lsdException w:name="Dark List Accent 6" w:semiHidden="0" w:uiPriority="70" w:unhideWhenUsed="0"/>
-    <w:lsdException w:name="Colorful Shading Accent 6" w:semiHidden="0" w:uiPriority="71" w:unhideWhenUsed="0"/>
-    <w:lsdException w:name="Colorful List Accent 6" w:semiHidden="0" w:uiPriority="72" w:unhideWhenUsed="0"/>
-    <w:lsdException w:name="Colorful Grid Accent 6" w:semiHidden="0" w:uiPriority="73" w:unhideWhenUsed="0"/>
-    <w:lsdException w:name="Subtle Emphasis" w:semiHidden="0" w:uiPriority="19" w:unhideWhenUsed="0" w:qFormat="1"/>
-    <w:lsdException w:name="Intense Emphasis" w:semiHidden="0" w:uiPriority="21" w:unhideWhenUsed="0" w:qFormat="1"/>
-    <w:lsdException w:name="Subtle Reference" w:semiHidden="0" w:uiPriority="31" w:unhideWhenUsed="0" w:qFormat="1"/>
-    <w:lsdException w:name="Intense Reference" w:semiHidden="0" w:uiPriority="32" w:unhideWhenUsed="0" w:qFormat="1"/>
-    <w:lsdException w:name="Book Title" w:semiHidden="0" w:uiPriority="33" w:unhideWhenUsed="0" w:qFormat="1"/>
-    <w:lsdException w:name="Bibliography" w:uiPriority="37"/>
-    <w:lsdException w:name="TOC Heading" w:uiPriority="39" w:qFormat="1"/>
+  <w:latentStyles w:defLockedState="0" w:defUIPriority="99" w:defSemiHidden="0" w:defUnhideWhenUsed="0" w:defQFormat="0" w:count="371">
+    <w:lsdException w:name="Normal" w:uiPriority="0" w:qFormat="1"/>
+    <w:lsdException w:name="heading 1" w:uiPriority="9" w:qFormat="1"/>
+    <w:lsdException w:name="heading 2" w:semiHidden="1" w:uiPriority="9" w:unhideWhenUsed="1" w:qFormat="1"/>
+    <w:lsdException w:name="heading 3" w:semiHidden="1" w:uiPriority="9" w:unhideWhenUsed="1" w:qFormat="1"/>
+    <w:lsdException w:name="heading 4" w:semiHidden="1" w:uiPriority="9" w:unhideWhenUsed="1" w:qFormat="1"/>
+    <w:lsdException w:name="heading 5" w:semiHidden="1" w:uiPriority="9" w:unhideWhenUsed="1" w:qFormat="1"/>
+    <w:lsdException w:name="heading 6" w:semiHidden="1" w:uiPriority="9" w:unhideWhenUsed="1" w:qFormat="1"/>
+    <w:lsdException w:name="heading 7" w:semiHidden="1" w:uiPriority="9" w:unhideWhenUsed="1" w:qFormat="1"/>
+    <w:lsdException w:name="heading 8" w:semiHidden="1" w:uiPriority="9" w:unhideWhenUsed="1" w:qFormat="1"/>
+    <w:lsdException w:name="heading 9" w:semiHidden="1" w:uiPriority="9" w:unhideWhenUsed="1" w:qFormat="1"/>
+    <w:lsdException w:name="index 1" w:semiHidden="1" w:unhideWhenUsed="1"/>
+    <w:lsdException w:name="index 2" w:semiHidden="1" w:unhideWhenUsed="1"/>
+    <w:lsdException w:name="index 3" w:semiHidden="1" w:unhideWhenUsed="1"/>
+    <w:lsdException w:name="index 4" w:semiHidden="1" w:unhideWhenUsed="1"/>
+    <w:lsdException w:name="index 5" w:semiHidden="1" w:unhideWhenUsed="1"/>
+    <w:lsdException w:name="index 6" w:semiHidden="1" w:unhideWhenUsed="1"/>
+    <w:lsdException w:name="index 7" w:semiHidden="1" w:unhideWhenUsed="1"/>
+    <w:lsdException w:name="index 8" w:semiHidden="1" w:unhideWhenUsed="1"/>
+    <w:lsdException w:name="index 9" w:semiHidden="1" w:unhideWhenUsed="1"/>
+    <w:lsdException w:name="toc 1" w:semiHidden="1" w:uiPriority="39" w:unhideWhenUsed="1"/>
+    <w:lsdException w:name="toc 2" w:semiHidden="1" w:uiPriority="39" w:unhideWhenUsed="1"/>
+    <w:lsdException w:name="toc 3" w:semiHidden="1" w:uiPriority="39" w:unhideWhenUsed="1"/>
+    <w:lsdException w:name="toc 4" w:semiHidden="1" w:uiPriority="39" w:unhideWhenUsed="1"/>
+    <w:lsdException w:name="toc 5" w:semiHidden="1" w:uiPriority="39" w:unhideWhenUsed="1"/>
+    <w:lsdException w:name="toc 6" w:semiHidden="1" w:uiPriority="39" w:unhideWhenUsed="1"/>
+    <w:lsdException w:name="toc 7" w:semiHidden="1" w:uiPriority="39" w:unhideWhenUsed="1"/>
+    <w:lsdException w:name="toc 8" w:semiHidden="1" w:uiPriority="39" w:unhideWhenUsed="1"/>
+    <w:lsdException w:name="toc 9" w:semiHidden="1" w:uiPriority="39" w:unhideWhenUsed="1"/>
+    <w:lsdException w:name="Normal Indent" w:semiHidden="1" w:unhideWhenUsed="1"/>
+    <w:lsdException w:name="footnote text" w:semiHidden="1" w:unhideWhenUsed="1"/>
+    <w:lsdException w:name="annotation text" w:semiHidden="1" w:unhideWhenUsed="1"/>
+    <w:lsdException w:name="header" w:semiHidden="1" w:unhideWhenUsed="1"/>
+    <w:lsdException w:name="footer" w:semiHidden="1" w:unhideWhenUsed="1"/>
+    <w:lsdException w:name="index heading" w:semiHidden="1" w:unhideWhenUsed="1"/>
+    <w:lsdException w:name="caption" w:semiHidden="1" w:uiPriority="35" w:unhideWhenUsed="1" w:qFormat="1"/>
+    <w:lsdException w:name="table of figures" w:semiHidden="1" w:unhideWhenUsed="1"/>
+    <w:lsdException w:name="envelope address" w:semiHidden="1" w:unhideWhenUsed="1"/>
+    <w:lsdException w:name="envelope return" w:semiHidden="1" w:unhideWhenUsed="1"/>
+    <w:lsdException w:name="footnote reference" w:semiHidden="1" w:unhideWhenUsed="1"/>
+    <w:lsdException w:name="annotation reference" w:semiHidden="1" w:unhideWhenUsed="1"/>
+    <w:lsdException w:name="line number" w:semiHidden="1" w:unhideWhenUsed="1"/>
+    <w:lsdException w:name="page number" w:semiHidden="1" w:unhideWhenUsed="1"/>
+    <w:lsdException w:name="endnote reference" w:semiHidden="1" w:unhideWhenUsed="1"/>
+    <w:lsdException w:name="endnote text" w:semiHidden="1" w:unhideWhenUsed="1"/>
+    <w:lsdException w:name="table of authorities" w:semiHidden="1" w:unhideWhenUsed="1"/>
+    <w:lsdException w:name="macro" w:semiHidden="1" w:unhideWhenUsed="1"/>
+    <w:lsdException w:name="toa heading" w:semiHidden="1" w:unhideWhenUsed="1"/>
+    <w:lsdException w:name="List" w:semiHidden="1" w:unhideWhenUsed="1"/>
+    <w:lsdException w:name="List Bullet" w:semiHidden="1" w:unhideWhenUsed="1"/>
+    <w:lsdException w:name="List Number" w:semiHidden="1" w:unhideWhenUsed="1"/>
+    <w:lsdException w:name="List 2" w:semiHidden="1" w:unhideWhenUsed="1"/>
+    <w:lsdException w:name="List 3" w:semiHidden="1" w:unhideWhenUsed="1"/>
+    <w:lsdException w:name="List 4" w:semiHidden="1" w:unhideWhenUsed="1"/>
+    <w:lsdException w:name="List 5" w:semiHidden="1" w:unhideWhenUsed="1"/>
+    <w:lsdException w:name="List Bullet 2" w:semiHidden="1" w:unhideWhenUsed="1"/>
+    <w:lsdException w:name="List Bullet 3" w:semiHidden="1" w:unhideWhenUsed="1"/>
+    <w:lsdException w:name="List Bullet 4" w:semiHidden="1" w:unhideWhenUsed="1"/>
+    <w:lsdException w:name="List Bullet 5" w:semiHidden="1" w:unhideWhenUsed="1"/>
+    <w:lsdException w:name="List Number 2" w:semiHidden="1" w:unhideWhenUsed="1"/>
+    <w:lsdException w:name="List Number 3" w:semiHidden="1" w:unhideWhenUsed="1"/>
+    <w:lsdException w:name="List Number 4" w:semiHidden="1" w:unhideWhenUsed="1"/>
+    <w:lsdException w:name="List Number 5" w:semiHidden="1" w:unhideWhenUsed="1"/>
+    <w:lsdException w:name="Title" w:uiPriority="10" w:qFormat="1"/>
+    <w:lsdException w:name="Closing" w:semiHidden="1" w:unhideWhenUsed="1"/>
+    <w:lsdException w:name="Signature" w:semiHidden="1" w:unhideWhenUsed="1"/>
+    <w:lsdException w:name="Default Paragraph Font" w:semiHidden="1" w:uiPriority="1" w:unhideWhenUsed="1"/>
+    <w:lsdException w:name="Body Text" w:semiHidden="1" w:unhideWhenUsed="1"/>
+    <w:lsdException w:name="Body Text Indent" w:semiHidden="1" w:unhideWhenUsed="1"/>
+    <w:lsdException w:name="List Continue" w:semiHidden="1" w:unhideWhenUsed="1"/>
+    <w:lsdException w:name="List Continue 2" w:semiHidden="1" w:unhideWhenUsed="1"/>
+    <w:lsdException w:name="List Continue 3" w:semiHidden="1" w:unhideWhenUsed="1"/>
+    <w:lsdException w:name="List Continue 4" w:semiHidden="1" w:unhideWhenUsed="1"/>
+    <w:lsdException w:name="List Continue 5" w:semiHidden="1" w:unhideWhenUsed="1"/>
+    <w:lsdException w:name="Message Header" w:semiHidden="1" w:unhideWhenUsed="1"/>
+    <w:lsdException w:name="Subtitle" w:uiPriority="11" w:qFormat="1"/>
+    <w:lsdException w:name="Salutation" w:semiHidden="1" w:unhideWhenUsed="1"/>
+    <w:lsdException w:name="Date" w:semiHidden="1" w:unhideWhenUsed="1"/>
+    <w:lsdException w:name="Body Text First Indent" w:semiHidden="1" w:unhideWhenUsed="1"/>
+    <w:lsdException w:name="Body Text First Indent 2" w:semiHidden="1" w:unhideWhenUsed="1"/>
+    <w:lsdException w:name="Note Heading" w:semiHidden="1" w:unhideWhenUsed="1"/>
+    <w:lsdException w:name="Body Text 2" w:semiHidden="1" w:unhideWhenUsed="1"/>
+    <w:lsdException w:name="Body Text 3" w:semiHidden="1" w:unhideWhenUsed="1"/>
+    <w:lsdException w:name="Body Text Indent 2" w:semiHidden="1" w:unhideWhenUsed="1"/>
+    <w:lsdException w:name="Body Text Indent 3" w:semiHidden="1" w:unhideWhenUsed="1"/>
+    <w:lsdException w:name="Block Text" w:semiHidden="1" w:unhideWhenUsed="1"/>
+    <w:lsdException w:name="Hyperlink" w:semiHidden="1" w:unhideWhenUsed="1"/>
+    <w:lsdException w:name="FollowedHyperlink" w:semiHidden="1" w:unhideWhenUsed="1"/>
+    <w:lsdException w:name="Strong" w:uiPriority="22" w:qFormat="1"/>
+    <w:lsdException w:name="Emphasis" w:uiPriority="20" w:qFormat="1"/>
+    <w:lsdException w:name="Document Map" w:semiHidden="1" w:unhideWhenUsed="1"/>
+    <w:lsdException w:name="Plain Text" w:semiHidden="1" w:unhideWhenUsed="1"/>
+    <w:lsdException w:name="E-mail Signature" w:semiHidden="1" w:unhideWhenUsed="1"/>
+    <w:lsdException w:name="HTML Top of Form" w:semiHidden="1" w:unhideWhenUsed="1"/>
+    <w:lsdException w:name="HTML Bottom of Form" w:semiHidden="1" w:unhideWhenUsed="1"/>
+    <w:lsdException w:name="Normal (Web)" w:semiHidden="1" w:unhideWhenUsed="1"/>
+    <w:lsdException w:name="HTML Acronym" w:semiHidden="1" w:unhideWhenUsed="1"/>
+    <w:lsdException w:name="HTML Address" w:semiHidden="1" w:unhideWhenUsed="1"/>
+    <w:lsdException w:name="HTML Cite" w:semiHidden="1" w:unhideWhenUsed="1"/>
+    <w:lsdException w:name="HTML Code" w:semiHidden="1" w:unhideWhenUsed="1"/>
+    <w:lsdException w:name="HTML Definition" w:semiHidden="1" w:unhideWhenUsed="1"/>
+    <w:lsdException w:name="HTML Keyboard" w:semiHidden="1" w:unhideWhenUsed="1"/>
+    <w:lsdException w:name="HTML Preformatted" w:semiHidden="1" w:unhideWhenUsed="1"/>
+    <w:lsdException w:name="HTML Sample" w:semiHidden="1" w:unhideWhenUsed="1"/>
+    <w:lsdException w:name="HTML Typewriter" w:semiHidden="1" w:unhideWhenUsed="1"/>
+    <w:lsdException w:name="HTML Variable" w:semiHidden="1" w:unhideWhenUsed="1"/>
+    <w:lsdException w:name="Normal Table" w:semiHidden="1" w:unhideWhenUsed="1"/>
+    <w:lsdException w:name="annotation subject" w:semiHidden="1" w:unhideWhenUsed="1"/>
+    <w:lsdException w:name="No List" w:semiHidden="1" w:unhideWhenUsed="1"/>
+    <w:lsdException w:name="Outline List 1" w:semiHidden="1" w:unhideWhenUsed="1"/>
+    <w:lsdException w:name="Outline List 2" w:semiHidden="1" w:unhideWhenUsed="1"/>
+    <w:lsdException w:name="Outline List 3" w:semiHidden="1" w:unhideWhenUsed="1"/>
+    <w:lsdException w:name="Table Simple 1" w:semiHidden="1" w:unhideWhenUsed="1"/>
+    <w:lsdException w:name="Table Simple 2" w:semiHidden="1" w:unhideWhenUsed="1"/>
+    <w:lsdException w:name="Table Simple 3" w:semiHidden="1" w:unhideWhenUsed="1"/>
+    <w:lsdException w:name="Table Classic 1" w:semiHidden="1" w:unhideWhenUsed="1"/>
+    <w:lsdException w:name="Table Classic 2" w:semiHidden="1" w:unhideWhenUsed="1"/>
+    <w:lsdException w:name="Table Classic 3" w:semiHidden="1" w:unhideWhenUsed="1"/>
+    <w:lsdException w:name="Table Classic 4" w:semiHidden="1" w:unhideWhenUsed="1"/>
+    <w:lsdException w:name="Table Colorful 1" w:semiHidden="1" w:unhideWhenUsed="1"/>
+    <w:lsdException w:name="Table Colorful 2" w:semiHidden="1" w:unhideWhenUsed="1"/>
+    <w:lsdException w:name="Table Colorful 3" w:semiHidden="1" w:unhideWhenUsed="1"/>
+    <w:lsdException w:name="Table Columns 1" w:semiHidden="1" w:unhideWhenUsed="1"/>
+    <w:lsdException w:name="Table Columns 2" w:semiHidden="1" w:unhideWhenUsed="1"/>
+    <w:lsdException w:name="Table Columns 3" w:semiHidden="1" w:unhideWhenUsed="1"/>
+    <w:lsdException w:name="Table Columns 4" w:semiHidden="1" w:unhideWhenUsed="1"/>
+    <w:lsdException w:name="Table Columns 5" w:semiHidden="1" w:unhideWhenUsed="1"/>
+    <w:lsdException w:name="Table Grid 1" w:semiHidden="1" w:unhideWhenUsed="1"/>
+    <w:lsdException w:name="Table Grid 2" w:semiHidden="1" w:unhideWhenUsed="1"/>
+    <w:lsdException w:name="Table Grid 3" w:semiHidden="1" w:unhideWhenUsed="1"/>
+    <w:lsdException w:name="Table Grid 4" w:semiHidden="1" w:unhideWhenUsed="1"/>
+    <w:lsdException w:name="Table Grid 5" w:semiHidden="1" w:unhideWhenUsed="1"/>
+    <w:lsdException w:name="Table Grid 6" w:semiHidden="1" w:unhideWhenUsed="1"/>
+    <w:lsdException w:name="Table Grid 7" w:semiHidden="1" w:unhideWhenUsed="1"/>
+    <w:lsdException w:name="Table Grid 8" w:semiHidden="1" w:unhideWhenUsed="1"/>
+    <w:lsdException w:name="Table List 1" w:semiHidden="1" w:unhideWhenUsed="1"/>
+    <w:lsdException w:name="Table List 2" w:semiHidden="1" w:unhideWhenUsed="1"/>
+    <w:lsdException w:name="Table List 3" w:semiHidden="1" w:unhideWhenUsed="1"/>
+    <w:lsdException w:name="Table List 4" w:semiHidden="1" w:unhideWhenUsed="1"/>
+    <w:lsdException w:name="Table List 5" w:semiHidden="1" w:unhideWhenUsed="1"/>
+    <w:lsdException w:name="Table List 6" w:semiHidden="1" w:unhideWhenUsed="1"/>
+    <w:lsdException w:name="Table List 7" w:semiHidden="1" w:unhideWhenUsed="1"/>
+    <w:lsdException w:name="Table List 8" w:semiHidden="1" w:unhideWhenUsed="1"/>
+    <w:lsdException w:name="Table 3D effects 1" w:semiHidden="1" w:unhideWhenUsed="1"/>
+    <w:lsdException w:name="Table 3D effects 2" w:semiHidden="1" w:unhideWhenUsed="1"/>
+    <w:lsdException w:name="Table 3D effects 3" w:semiHidden="1" w:unhideWhenUsed="1"/>
+    <w:lsdException w:name="Table Contemporary" w:semiHidden="1" w:unhideWhenUsed="1"/>
+    <w:lsdException w:name="Table Elegant" w:semiHidden="1" w:unhideWhenUsed="1"/>
+    <w:lsdException w:name="Table Professional" w:semiHidden="1" w:unhideWhenUsed="1"/>
+    <w:lsdException w:name="Table Subtle 1" w:semiHidden="1" w:unhideWhenUsed="1"/>
+    <w:lsdException w:name="Table Subtle 2" w:semiHidden="1" w:unhideWhenUsed="1"/>
+    <w:lsdException w:name="Table Web 1" w:semiHidden="1" w:unhideWhenUsed="1"/>
+    <w:lsdException w:name="Table Web 2" w:semiHidden="1" w:unhideWhenUsed="1"/>
+    <w:lsdException w:name="Table Web 3" w:semiHidden="1" w:unhideWhenUsed="1"/>
+    <w:lsdException w:name="Balloon Text" w:semiHidden="1" w:unhideWhenUsed="1"/>
+    <w:lsdException w:name="Table Grid" w:uiPriority="59"/>
+    <w:lsdException w:name="Table Theme" w:semiHidden="1" w:unhideWhenUsed="1"/>
+    <w:lsdException w:name="Placeholder Text" w:semiHidden="1"/>
+    <w:lsdException w:name="No Spacing" w:uiPriority="1" w:qFormat="1"/>
+    <w:lsdException w:name="Light Shading" w:uiPriority="60"/>
+    <w:lsdException w:name="Light List" w:uiPriority="61"/>
+    <w:lsdException w:name="Light Grid" w:uiPriority="62"/>
+    <w:lsdException w:name="Medium Shading 1" w:uiPriority="63"/>
+    <w:lsdException w:name="Medium Shading 2" w:uiPriority="64"/>
+    <w:lsdException w:name="Medium List 1" w:uiPriority="65"/>
+    <w:lsdException w:name="Medium List 2" w:uiPriority="66"/>
+    <w:lsdException w:name="Medium Grid 1" w:uiPriority="67"/>
+    <w:lsdException w:name="Medium Grid 2" w:uiPriority="68"/>
+    <w:lsdException w:name="Medium Grid 3" w:uiPriority="69"/>
+    <w:lsdException w:name="Dark List" w:uiPriority="70"/>
+    <w:lsdException w:name="Colorful Shading" w:uiPriority="71"/>
+    <w:lsdException w:name="Colorful List" w:uiPriority="72"/>
+    <w:lsdException w:name="Colorful Grid" w:uiPriority="73"/>
+    <w:lsdException w:name="Light Shading Accent 1" w:uiPriority="60"/>
+    <w:lsdException w:name="Light List Accent 1" w:uiPriority="61"/>
+    <w:lsdException w:name="Light Grid Accent 1" w:uiPriority="62"/>
+    <w:lsdException w:name="Medium Shading 1 Accent 1" w:uiPriority="63"/>
+    <w:lsdException w:name="Medium Shading 2 Accent 1" w:uiPriority="64"/>
+    <w:lsdException w:name="Medium List 1 Accent 1" w:uiPriority="65"/>
+    <w:lsdException w:name="Revision" w:semiHidden="1"/>
+    <w:lsdException w:name="List Paragraph" w:uiPriority="34" w:qFormat="1"/>
+    <w:lsdException w:name="Quote" w:uiPriority="29" w:qFormat="1"/>
+    <w:lsdException w:name="Intense Quote" w:uiPriority="30" w:qFormat="1"/>
+    <w:lsdException w:name="Medium List 2 Accent 1" w:uiPriority="66"/>
+    <w:lsdException w:name="Medium Grid 1 Accent 1" w:uiPriority="67"/>
+    <w:lsdException w:name="Medium Grid 2 Accent 1" w:uiPriority="68"/>
+    <w:lsdException w:name="Medium Grid 3 Accent 1" w:uiPriority="69"/>
+    <w:lsdException w:name="Dark List Accent 1" w:uiPriority="70"/>
+    <w:lsdException w:name="Colorful Shading Accent 1" w:uiPriority="71"/>
+    <w:lsdException w:name="Colorful List Accent 1" w:uiPriority="72"/>
+    <w:lsdException w:name="Colorful Grid Accent 1" w:uiPriority="73"/>
+    <w:lsdException w:name="Light Shading Accent 2" w:uiPriority="60"/>
+    <w:lsdException w:name="Light List Accent 2" w:uiPriority="61"/>
+    <w:lsdException w:name="Light Grid Accent 2" w:uiPriority="62"/>
+    <w:lsdException w:name="Medium Shading 1 Accent 2" w:uiPriority="63"/>
+    <w:lsdException w:name="Medium Shading 2 Accent 2" w:uiPriority="64"/>
+    <w:lsdException w:name="Medium List 1 Accent 2" w:uiPriority="65"/>
+    <w:lsdException w:name="Medium List 2 Accent 2" w:uiPriority="66"/>
+    <w:lsdException w:name="Medium Grid 1 Accent 2" w:uiPriority="67"/>
+    <w:lsdException w:name="Medium Grid 2 Accent 2" w:uiPriority="68"/>
+    <w:lsdException w:name="Medium Grid 3 Accent 2" w:uiPriority="69"/>
+    <w:lsdException w:name="Dark List Accent 2" w:uiPriority="70"/>
+    <w:lsdException w:name="Colorful Shading Accent 2" w:uiPriority="71"/>
+    <w:lsdException w:name="Colorful List Accent 2" w:uiPriority="72"/>
+    <w:lsdException w:name="Colorful Grid Accent 2" w:uiPriority="73"/>
+    <w:lsdException w:name="Light Shading Accent 3" w:uiPriority="60"/>
+    <w:lsdException w:name="Light List Accent 3" w:uiPriority="61"/>
+    <w:lsdException w:name="Light Grid Accent 3" w:uiPriority="62"/>
+    <w:lsdException w:name="Medium Shading 1 Accent 3" w:uiPriority="63"/>
+    <w:lsdException w:name="Medium Shading 2 Accent 3" w:uiPriority="64"/>
+    <w:lsdException w:name="Medium List 1 Accent 3" w:uiPriority="65"/>
+    <w:lsdException w:name="Medium List 2 Accent 3" w:uiPriority="66"/>
+    <w:lsdException w:name="Medium Grid 1 Accent 3" w:uiPriority="67"/>
+    <w:lsdException w:name="Medium Grid 2 Accent 3" w:uiPriority="68"/>
+    <w:lsdException w:name="Medium Grid 3 Accent 3" w:uiPriority="69"/>
+    <w:lsdException w:name="Dark List Accent 3" w:uiPriority="70"/>
+    <w:lsdException w:name="Colorful Shading Accent 3" w:uiPriority="71"/>
+    <w:lsdException w:name="Colorful List Accent 3" w:uiPriority="72"/>
+    <w:lsdException w:name="Colorful Grid Accent 3" w:uiPriority="73"/>
+    <w:lsdException w:name="Light Shading Accent 4" w:uiPriority="60"/>
+    <w:lsdException w:name="Light List Accent 4" w:uiPriority="61"/>
+    <w:lsdException w:name="Light Grid Accent 4" w:uiPriority="62"/>
+    <w:lsdException w:name="Medium Shading 1 Accent 4" w:uiPriority="63"/>
+    <w:lsdException w:name="Medium Shading 2 Accent 4" w:uiPriority="64"/>
+    <w:lsdException w:name="Medium List 1 Accent 4" w:uiPriority="65"/>
+    <w:lsdException w:name="Medium List 2 Accent 4" w:uiPriority="66"/>
+    <w:lsdException w:name="Medium Grid 1 Accent 4" w:uiPriority="67"/>
+    <w:lsdException w:name="Medium Grid 2 Accent 4" w:uiPriority="68"/>
+    <w:lsdException w:name="Medium Grid 3 Accent 4" w:uiPriority="69"/>
+    <w:lsdException w:name="Dark List Accent 4" w:uiPriority="70"/>
+    <w:lsdException w:name="Colorful Shading Accent 4" w:uiPriority="71"/>
+    <w:lsdException w:name="Colorful List Accent 4" w:uiPriority="72"/>
+    <w:lsdException w:name="Colorful Grid Accent 4" w:uiPriority="73"/>
+    <w:lsdException w:name="Light Shading Accent 5" w:uiPriority="60"/>
+    <w:lsdException w:name="Light List Accent 5" w:uiPriority="61"/>
+    <w:lsdException w:name="Light Grid Accent 5" w:uiPriority="62"/>
+    <w:lsdException w:name="Medium Shading 1 Accent 5" w:uiPriority="63"/>
+    <w:lsdException w:name="Medium Shading 2 Accent 5" w:uiPriority="64"/>
+    <w:lsdException w:name="Medium List 1 Accent 5" w:uiPriority="65"/>
+    <w:lsdException w:name="Medium List 2 Accent 5" w:uiPriority="66"/>
+    <w:lsdException w:name="Medium Grid 1 Accent 5" w:uiPriority="67"/>
+    <w:lsdException w:name="Medium Grid 2 Accent 5" w:uiPriority="68"/>
+    <w:lsdException w:name="Medium Grid 3 Accent 5" w:uiPriority="69"/>
+    <w:lsdException w:name="Dark List Accent 5" w:uiPriority="70"/>
+    <w:lsdException w:name="Colorful Shading Accent 5" w:uiPriority="71"/>
+    <w:lsdException w:name="Colorful List Accent 5" w:uiPriority="72"/>
+    <w:lsdException w:name="Colorful Grid Accent 5" w:uiPriority="73"/>
+    <w:lsdException w:name="Light Shading Accent 6" w:uiPriority="60"/>
+    <w:lsdException w:name="Light List Accent 6" w:uiPriority="61"/>
+    <w:lsdException w:name="Light Grid Accent 6" w:uiPriority="62"/>
+    <w:lsdException w:name="Medium Shading 1 Accent 6" w:uiPriority="63"/>
+    <w:lsdException w:name="Medium Shading 2 Accent 6" w:uiPriority="64"/>
+    <w:lsdException w:name="Medium List 1 Accent 6" w:uiPriority="65"/>
+    <w:lsdException w:name="Medium List 2 Accent 6" w:uiPriority="66"/>
+    <w:lsdException w:name="Medium Grid 1 Accent 6" w:uiPriority="67"/>
+    <w:lsdException w:name="Medium Grid 2 Accent 6" w:uiPriority="68"/>
+    <w:lsdException w:name="Medium Grid 3 Accent 6" w:uiPriority="69"/>
+    <w:lsdException w:name="Dark List Accent 6" w:uiPriority="70"/>
+    <w:lsdException w:name="Colorful Shading Accent 6" w:uiPriority="71"/>
+    <w:lsdException w:name="Colorful List Accent 6" w:uiPriority="72"/>
+    <w:lsdException w:name="Colorful Grid Accent 6" w:uiPriority="73"/>
+    <w:lsdException w:name="Subtle Emphasis" w:uiPriority="19" w:qFormat="1"/>
+    <w:lsdException w:name="Intense Emphasis" w:uiPriority="21" w:qFormat="1"/>
+    <w:lsdException w:name="Subtle Reference" w:uiPriority="31" w:qFormat="1"/>
+    <w:lsdException w:name="Intense Reference" w:uiPriority="32" w:qFormat="1"/>
+    <w:lsdException w:name="Book Title" w:uiPriority="33" w:qFormat="1"/>
+    <w:lsdException w:name="Bibliography" w:semiHidden="1" w:uiPriority="37" w:unhideWhenUsed="1"/>
+    <w:lsdException w:name="TOC Heading" w:semiHidden="1" w:uiPriority="39" w:unhideWhenUsed="1" w:qFormat="1"/>
+    <w:lsdException w:name="Plain Table 1" w:uiPriority="41"/>
+    <w:lsdException w:name="Plain Table 2" w:uiPriority="42"/>
+    <w:lsdException w:name="Plain Table 3" w:uiPriority="43"/>
+    <w:lsdException w:name="Plain Table 4" w:uiPriority="44"/>
+    <w:lsdException w:name="Plain Table 5" w:uiPriority="45"/>
+    <w:lsdException w:name="Grid Table Light" w:uiPriority="40"/>
+    <w:lsdException w:name="Grid Table 1 Light" w:uiPriority="46"/>
+    <w:lsdException w:name="Grid Table 2" w:uiPriority="47"/>
+    <w:lsdException w:name="Grid Table 3" w:uiPriority="48"/>
+    <w:lsdException w:name="Grid Table 4" w:uiPriority="49"/>
+    <w:lsdException w:name="Grid Table 5 Dark" w:uiPriority="50"/>
+    <w:lsdException w:name="Grid Table 6 Colorful" w:uiPriority="51"/>
+    <w:lsdException w:name="Grid Table 7 Colorful" w:uiPriority="52"/>
+    <w:lsdException w:name="Grid Table 1 Light Accent 1" w:uiPriority="46"/>
+    <w:lsdException w:name="Grid Table 2 Accent 1" w:uiPriority="47"/>
+    <w:lsdException w:name="Grid Table 3 Accent 1" w:uiPriority="48"/>
+    <w:lsdException w:name="Grid Table 4 Accent 1" w:uiPriority="49"/>
+    <w:lsdException w:name="Grid Table 5 Dark Accent 1" w:uiPriority="50"/>
+    <w:lsdException w:name="Grid Table 6 Colorful Accent 1" w:uiPriority="51"/>
+    <w:lsdException w:name="Grid Table 7 Colorful Accent 1" w:uiPriority="52"/>
+    <w:lsdException w:name="Grid Table 1 Light Accent 2" w:uiPriority="46"/>
+    <w:lsdException w:name="Grid Table 2 Accent 2" w:uiPriority="47"/>
+    <w:lsdException w:name="Grid Table 3 Accent 2" w:uiPriority="48"/>
+    <w:lsdException w:name="Grid Table 4 Accent 2" w:uiPriority="49"/>
+    <w:lsdException w:name="Grid Table 5 Dark Accent 2" w:uiPriority="50"/>
+    <w:lsdException w:name="Grid Table 6 Colorful Accent 2" w:uiPriority="51"/>
+    <w:lsdException w:name="Grid Table 7 Colorful Accent 2" w:uiPriority="52"/>
+    <w:lsdException w:name="Grid Table 1 Light Accent 3" w:uiPriority="46"/>
+    <w:lsdException w:name="Grid Table 2 Accent 3" w:uiPriority="47"/>
+    <w:lsdException w:name="Grid Table 3 Accent 3" w:uiPriority="48"/>
+    <w:lsdException w:name="Grid Table 4 Accent 3" w:uiPriority="49"/>
+    <w:lsdException w:name="Grid Table 5 Dark Accent 3" w:uiPriority="50"/>
+    <w:lsdException w:name="Grid Table 6 Colorful Accent 3" w:uiPriority="51"/>
+    <w:lsdException w:name="Grid Table 7 Colorful Accent 3" w:uiPriority="52"/>
+    <w:lsdException w:name="Grid Table 1 Light Accent 4" w:uiPriority="46"/>
+    <w:lsdException w:name="Grid Table 2 Accent 4" w:uiPriority="47"/>
+    <w:lsdException w:name="Grid Table 3 Accent 4" w:uiPriority="48"/>
+    <w:lsdException w:name="Grid Table 4 Accent 4" w:uiPriority="49"/>
+    <w:lsdException w:name="Grid Table 5 Dark Accent 4" w:uiPriority="50"/>
+    <w:lsdException w:name="Grid Table 6 Colorful Accent 4" w:uiPriority="51"/>
+    <w:lsdException w:name="Grid Table 7 Colorful Accent 4" w:uiPriority="52"/>
+    <w:lsdException w:name="Grid Table 1 Light Accent 5" w:uiPriority="46"/>
+    <w:lsdException w:name="Grid Table 2 Accent 5" w:uiPriority="47"/>
+    <w:lsdException w:name="Grid Table 3 Accent 5" w:uiPriority="48"/>
+    <w:lsdException w:name="Grid Table 4 Accent 5" w:uiPriority="49"/>
+    <w:lsdException w:name="Grid Table 5 Dark Accent 5" w:uiPriority="50"/>
+    <w:lsdException w:name="Grid Table 6 Colorful Accent 5" w:uiPriority="51"/>
+    <w:lsdException w:name="Grid Table 7 Colorful Accent 5" w:uiPriority="52"/>
+    <w:lsdException w:name="Grid Table 1 Light Accent 6" w:uiPriority="46"/>
+    <w:lsdException w:name="Grid Table 2 Accent 6" w:uiPriority="47"/>
+    <w:lsdException w:name="Grid Table 3 Accent 6" w:uiPriority="48"/>
+    <w:lsdException w:name="Grid Table 4 Accent 6" w:uiPriority="49"/>
+    <w:lsdException w:name="Grid Table 5 Dark Accent 6" w:uiPriority="50"/>
+    <w:lsdException w:name="Grid Table 6 Colorful Accent 6" w:uiPriority="51"/>
+    <w:lsdException w:name="Grid Table 7 Colorful Accent 6" w:uiPriority="52"/>
+    <w:lsdException w:name="List Table 1 Light" w:uiPriority="46"/>
+    <w:lsdException w:name="List Table 2" w:uiPriority="47"/>
+    <w:lsdException w:name="List Table 3" w:uiPriority="48"/>
+    <w:lsdException w:name="List Table 4" w:uiPriority="49"/>
+    <w:lsdException w:name="List Table 5 Dark" w:uiPriority="50"/>
+    <w:lsdException w:name="List Table 6 Colorful" w:uiPriority="51"/>
+    <w:lsdException w:name="List Table 7 Colorful" w:uiPriority="52"/>
+    <w:lsdException w:name="List Table 1 Light Accent 1" w:uiPriority="46"/>
+    <w:lsdException w:name="List Table 2 Accent 1" w:uiPriority="47"/>
+    <w:lsdException w:name="List Table 3 Accent 1" w:uiPriority="48"/>
+    <w:lsdException w:name="List Table 4 Accent 1" w:uiPriority="49"/>
+    <w:lsdException w:name="List Table 5 Dark Accent 1" w:uiPriority="50"/>
+    <w:lsdException w:name="List Table 6 Colorful Accent 1" w:uiPriority="51"/>
+    <w:lsdException w:name="List Table 7 Colorful Accent 1" w:uiPriority="52"/>
+    <w:lsdException w:name="List Table 1 Light Accent 2" w:uiPriority="46"/>
+    <w:lsdException w:name="List Table 2 Accent 2" w:uiPriority="47"/>
+    <w:lsdException w:name="List Table 3 Accent 2" w:uiPriority="48"/>
+    <w:lsdException w:name="List Table 4 Accent 2" w:uiPriority="49"/>
+    <w:lsdException w:name="List Table 5 Dark Accent 2" w:uiPriority="50"/>
+    <w:lsdException w:name="List Table 6 Colorful Accent 2" w:uiPriority="51"/>
+    <w:lsdException w:name="List Table 7 Colorful Accent 2" w:uiPriority="52"/>
+    <w:lsdException w:name="List Table 1 Light Accent 3" w:uiPriority="46"/>
+    <w:lsdException w:name="List Table 2 Accent 3" w:uiPriority="47"/>
+    <w:lsdException w:name="List Table 3 Accent 3" w:uiPriority="48"/>
+    <w:lsdException w:name="List Table 4 Accent 3" w:uiPriority="49"/>
+    <w:lsdException w:name="List Table 5 Dark Accent 3" w:uiPriority="50"/>
+    <w:lsdException w:name="List Table 6 Colorful Accent 3" w:uiPriority="51"/>
+    <w:lsdException w:name="List Table 7 Colorful Accent 3" w:uiPriority="52"/>
+    <w:lsdException w:name="List Table 1 Light Accent 4" w:uiPriority="46"/>
+    <w:lsdException w:name="List Table 2 Accent 4" w:uiPriority="47"/>
+    <w:lsdException w:name="List Table 3 Accent 4" w:uiPriority="48"/>
+    <w:lsdException w:name="List Table 4 Accent 4" w:uiPriority="49"/>
+    <w:lsdException w:name="List Table 5 Dark Accent 4" w:uiPriority="50"/>
+    <w:lsdException w:name="List Table 6 Colorful Accent 4" w:uiPriority="51"/>
+    <w:lsdException w:name="List Table 7 Colorful Accent 4" w:uiPriority="52"/>
+    <w:lsdException w:name="List Table 1 Light Accent 5" w:uiPriority="46"/>
+    <w:lsdException w:name="List Table 2 Accent 5" w:uiPriority="47"/>
+    <w:lsdException w:name="List Table 3 Accent 5" w:uiPriority="48"/>
+    <w:lsdException w:name="List Table 4 Accent 5" w:uiPriority="49"/>
+    <w:lsdException w:name="List Table 5 Dark Accent 5" w:uiPriority="50"/>
+    <w:lsdException w:name="List Table 6 Colorful Accent 5" w:uiPriority="51"/>
+    <w:lsdException w:name="List Table 7 Colorful Accent 5" w:uiPriority="52"/>
+    <w:lsdException w:name="List Table 1 Light Accent 6" w:uiPriority="46"/>
+    <w:lsdException w:name="List Table 2 Accent 6" w:uiPriority="47"/>
+    <w:lsdException w:name="List Table 3 Accent 6" w:uiPriority="48"/>
+    <w:lsdException w:name="List Table 4 Accent 6" w:uiPriority="49"/>
+    <w:lsdException w:name="List Table 5 Dark Accent 6" w:uiPriority="50"/>
+    <w:lsdException w:name="List Table 6 Colorful Accent 6" w:uiPriority="51"/>
+    <w:lsdException w:name="List Table 7 Colorful Accent 6" w:uiPriority="52"/>
   </w:latentStyles>
   <w:style w:type="paragraph" w:default="1" w:styleId="Normale">
     <w:name w:val="Normal"/>

</xml_diff>